<commit_message>
Added starting sequence to sound
</commit_message>
<xml_diff>
--- a/Sound/Coursework/Report_AG0901_0901264.docx
+++ b/Sound/Coursework/Report_AG0901_0901264.docx
@@ -17,6 +17,17 @@
       </w:r>
       <w:r>
         <w:t>Beacon.wav</w:t>
+      </w:r>
+      <w:r>
+        <w:br/>
+        <w:t>Use in app</w:t>
+      </w:r>
+      <w:r>
+        <w:tab/>
+      </w:r>
+      <w:r>
+        <w:tab/>
+        <w:t>: The beacon for the player to use as a reference point</w:t>
       </w:r>
       <w:r>
         <w:br/>
@@ -66,21 +77,8 @@
         <w:t xml:space="preserve"> </w:t>
       </w:r>
       <w:r>
-        <w:t>(</w:t>
-      </w:r>
-      <w:proofErr w:type="spellStart"/>
-      <w:r>
-        <w:t>a.o</w:t>
-      </w:r>
-      <w:proofErr w:type="spellEnd"/>
-      <w:r>
-        <w:t xml:space="preserve"> 09/05/12</w:t>
-      </w:r>
-      <w:proofErr w:type="gramStart"/>
-      <w:r>
-        <w:t>)</w:t>
-      </w:r>
-      <w:proofErr w:type="gramEnd"/>
+        <w:t>(a.o 09/05/12)</w:t>
+      </w:r>
       <w:r>
         <w:br/>
         <w:t>Audio Modifications</w:t>
@@ -90,23 +88,7 @@
         <w:t>:</w:t>
       </w:r>
       <w:r>
-        <w:t xml:space="preserve"> Was a stereo track, split to mono. Was .</w:t>
-      </w:r>
-      <w:proofErr w:type="spellStart"/>
-      <w:r>
-        <w:t>aiff</w:t>
-      </w:r>
-      <w:proofErr w:type="spellEnd"/>
-      <w:r>
-        <w:t>, exported as .</w:t>
-      </w:r>
-      <w:proofErr w:type="gramStart"/>
-      <w:r>
-        <w:t>wav .</w:t>
-      </w:r>
-      <w:proofErr w:type="gramEnd"/>
-      <w:r>
-        <w:t xml:space="preserve"> </w:t>
+        <w:t xml:space="preserve"> Was a stereo track, split to mono. Was .aiff, exported as .wav . </w:t>
       </w:r>
       <w:r>
         <w:t xml:space="preserve"> Increased   decibels</w:t>
@@ -122,6 +104,20 @@
       </w:r>
       <w:r>
         <w:t>smallCrowd1.wav</w:t>
+      </w:r>
+      <w:r>
+        <w:br/>
+        <w:t>Use in app</w:t>
+      </w:r>
+      <w:r>
+        <w:tab/>
+      </w:r>
+      <w:r>
+        <w:tab/>
+        <w:t>:</w:t>
+      </w:r>
+      <w:r>
+        <w:t xml:space="preserve"> Part of the crowd in the front</w:t>
       </w:r>
       <w:r>
         <w:br/>
@@ -168,21 +164,8 @@
         </w:r>
       </w:hyperlink>
       <w:r>
-        <w:t xml:space="preserve"> (</w:t>
-      </w:r>
-      <w:proofErr w:type="spellStart"/>
-      <w:r>
-        <w:t>a.o</w:t>
-      </w:r>
-      <w:proofErr w:type="spellEnd"/>
-      <w:r>
-        <w:t xml:space="preserve"> 09/05/12</w:t>
-      </w:r>
-      <w:proofErr w:type="gramStart"/>
-      <w:r>
-        <w:t>)</w:t>
-      </w:r>
-      <w:proofErr w:type="gramEnd"/>
+        <w:t xml:space="preserve"> (a.o 09/05/12)</w:t>
+      </w:r>
       <w:r>
         <w:br/>
         <w:t>Audio Modifications</w:t>
@@ -195,7 +178,10 @@
         <w:t xml:space="preserve"> </w:t>
       </w:r>
       <w:r>
-        <w:t>Increased decibels.</w:t>
+        <w:t>Increased decibel level</w:t>
+      </w:r>
+      <w:r>
+        <w:t>.</w:t>
       </w:r>
     </w:p>
     <w:p>
@@ -206,8 +192,20 @@
         <w:tab/>
         <w:t>: smallCrowd2.wav</w:t>
       </w:r>
-      <w:bookmarkStart w:id="0" w:name="_GoBack"/>
-      <w:bookmarkEnd w:id="0"/>
+      <w:r>
+        <w:br/>
+        <w:t>Use in app</w:t>
+      </w:r>
+      <w:r>
+        <w:tab/>
+      </w:r>
+      <w:r>
+        <w:tab/>
+        <w:t>:</w:t>
+      </w:r>
+      <w:r>
+        <w:t xml:space="preserve"> Part of the crowd in the back</w:t>
+      </w:r>
       <w:r>
         <w:br/>
         <w:t>Resolution</w:t>
@@ -253,21 +251,8 @@
         </w:r>
       </w:hyperlink>
       <w:r>
-        <w:t xml:space="preserve"> (</w:t>
-      </w:r>
-      <w:proofErr w:type="spellStart"/>
-      <w:r>
-        <w:t>a.o</w:t>
-      </w:r>
-      <w:proofErr w:type="spellEnd"/>
-      <w:r>
-        <w:t xml:space="preserve"> 09/05/12</w:t>
-      </w:r>
-      <w:proofErr w:type="gramStart"/>
-      <w:r>
-        <w:t>)</w:t>
-      </w:r>
-      <w:proofErr w:type="gramEnd"/>
+        <w:t xml:space="preserve"> (a.o 09/05/12)</w:t>
+      </w:r>
       <w:r>
         <w:br/>
         <w:t>Audio Modifications</w:t>
@@ -280,13 +265,11 @@
         <w:t xml:space="preserve"> </w:t>
       </w:r>
       <w:r>
-        <w:t xml:space="preserve">Increased decibels. Was a stereo track, split to </w:t>
-      </w:r>
-      <w:proofErr w:type="gramStart"/>
-      <w:r>
-        <w:t>mono.</w:t>
-      </w:r>
-      <w:proofErr w:type="gramEnd"/>
+        <w:t>Increased decibel level</w:t>
+      </w:r>
+      <w:r>
+        <w:t>. Was a stereo track, split to mono.</w:t>
+      </w:r>
     </w:p>
     <w:p>
       <w:r>
@@ -301,6 +284,20 @@
       </w:r>
       <w:r>
         <w:t>argeCrowd1.wav</w:t>
+      </w:r>
+      <w:r>
+        <w:br/>
+        <w:t>Use in app</w:t>
+      </w:r>
+      <w:r>
+        <w:tab/>
+      </w:r>
+      <w:r>
+        <w:tab/>
+        <w:t>:</w:t>
+      </w:r>
+      <w:r>
+        <w:t xml:space="preserve"> Part of the crowd in front</w:t>
       </w:r>
       <w:r>
         <w:br/>
@@ -344,21 +341,8 @@
         </w:r>
       </w:hyperlink>
       <w:r>
-        <w:t xml:space="preserve"> (</w:t>
-      </w:r>
-      <w:proofErr w:type="spellStart"/>
-      <w:r>
-        <w:t>a.o</w:t>
-      </w:r>
-      <w:proofErr w:type="spellEnd"/>
-      <w:r>
-        <w:t xml:space="preserve"> 09/05/12</w:t>
-      </w:r>
-      <w:proofErr w:type="gramStart"/>
-      <w:r>
-        <w:t>)</w:t>
-      </w:r>
-      <w:proofErr w:type="gramEnd"/>
+        <w:t xml:space="preserve"> (a.o 09/05/12)</w:t>
+      </w:r>
       <w:r>
         <w:br/>
         <w:t>Audio Modifications</w:t>
@@ -371,13 +355,11 @@
         <w:t xml:space="preserve"> </w:t>
       </w:r>
       <w:r>
-        <w:t xml:space="preserve">Increased decibels. Was a stereo track, split to </w:t>
-      </w:r>
-      <w:proofErr w:type="gramStart"/>
-      <w:r>
-        <w:t>mono.</w:t>
-      </w:r>
-      <w:proofErr w:type="gramEnd"/>
+        <w:t>Increased decibel level</w:t>
+      </w:r>
+      <w:r>
+        <w:t>. Was a stereo track, split to mono.</w:t>
+      </w:r>
       <w:r>
         <w:t xml:space="preserve"> </w:t>
       </w:r>
@@ -395,6 +377,20 @@
       </w:r>
       <w:r>
         <w:t>argeCrowd2.wav</w:t>
+      </w:r>
+      <w:r>
+        <w:br/>
+        <w:t>Use in app</w:t>
+      </w:r>
+      <w:r>
+        <w:tab/>
+      </w:r>
+      <w:r>
+        <w:tab/>
+        <w:t>:</w:t>
+      </w:r>
+      <w:r>
+        <w:t xml:space="preserve"> Part of the crowd in front</w:t>
       </w:r>
       <w:r>
         <w:br/>
@@ -438,13 +434,8 @@
         </w:r>
       </w:hyperlink>
       <w:r>
-        <w:t>(a.o 09/05/12</w:t>
-      </w:r>
-      <w:proofErr w:type="gramStart"/>
-      <w:r>
-        <w:t>)</w:t>
-      </w:r>
-      <w:proofErr w:type="gramEnd"/>
+        <w:t>(a.o 09/05/12)</w:t>
+      </w:r>
       <w:r>
         <w:br/>
         <w:t>Audio Modifications</w:t>
@@ -457,16 +448,17 @@
         <w:t xml:space="preserve"> </w:t>
       </w:r>
       <w:r>
-        <w:t>Increased decibels.</w:t>
+        <w:t>Increased decibel level</w:t>
+      </w:r>
+      <w:r>
+        <w:t>.</w:t>
       </w:r>
       <w:r>
         <w:t xml:space="preserve"> </w:t>
       </w:r>
-      <w:proofErr w:type="gramStart"/>
       <w:r>
         <w:t>Changed sampling frequency.</w:t>
       </w:r>
-      <w:proofErr w:type="gramEnd"/>
     </w:p>
     <w:p>
       <w:r>
@@ -481,6 +473,20 @@
       </w:r>
       <w:r>
         <w:t>argeCrowd3.wav</w:t>
+      </w:r>
+      <w:r>
+        <w:br/>
+        <w:t>Use in app</w:t>
+      </w:r>
+      <w:r>
+        <w:tab/>
+      </w:r>
+      <w:r>
+        <w:tab/>
+        <w:t>:</w:t>
+      </w:r>
+      <w:r>
+        <w:t xml:space="preserve"> Part of the crowd in the back</w:t>
       </w:r>
       <w:r>
         <w:br/>
@@ -524,13 +530,8 @@
         </w:r>
       </w:hyperlink>
       <w:r>
-        <w:t>(a.o 09/05/12</w:t>
-      </w:r>
-      <w:proofErr w:type="gramStart"/>
-      <w:r>
-        <w:t>)</w:t>
-      </w:r>
-      <w:proofErr w:type="gramEnd"/>
+        <w:t>(a.o 09/05/12)</w:t>
+      </w:r>
       <w:r>
         <w:br/>
         <w:t>Audio Modifications</w:t>
@@ -543,16 +544,16 @@
         <w:t xml:space="preserve"> </w:t>
       </w:r>
       <w:r>
-        <w:t xml:space="preserve">Increased decibels. Was a stereo track, split to </w:t>
-      </w:r>
-      <w:proofErr w:type="gramStart"/>
-      <w:r>
-        <w:t>mono.</w:t>
-      </w:r>
-      <w:proofErr w:type="gramEnd"/>
+        <w:t>Increased decibel level</w:t>
+      </w:r>
+      <w:r>
+        <w:t>. Was a stereo track, split to mono.</w:t>
+      </w:r>
     </w:p>
+    <w:p/>
     <w:p>
       <w:r>
+        <w:lastRenderedPageBreak/>
         <w:t xml:space="preserve">File Name in app </w:t>
       </w:r>
       <w:r>
@@ -564,6 +565,20 @@
       </w:r>
       <w:r>
         <w:t>argeCrowd4.wav</w:t>
+      </w:r>
+      <w:r>
+        <w:br/>
+        <w:t>Use in app</w:t>
+      </w:r>
+      <w:r>
+        <w:tab/>
+      </w:r>
+      <w:r>
+        <w:tab/>
+        <w:t>:</w:t>
+      </w:r>
+      <w:r>
+        <w:t xml:space="preserve"> Part of the crowd in the back</w:t>
       </w:r>
       <w:r>
         <w:br/>
@@ -610,21 +625,8 @@
         <w:t xml:space="preserve"> </w:t>
       </w:r>
       <w:r>
-        <w:t>(</w:t>
-      </w:r>
-      <w:proofErr w:type="spellStart"/>
-      <w:r>
-        <w:t>a.o</w:t>
-      </w:r>
-      <w:proofErr w:type="spellEnd"/>
-      <w:r>
-        <w:t xml:space="preserve"> 09/05/12</w:t>
-      </w:r>
-      <w:proofErr w:type="gramStart"/>
-      <w:r>
-        <w:t>)</w:t>
-      </w:r>
-      <w:proofErr w:type="gramEnd"/>
+        <w:t>(a.o 09/05/12)</w:t>
+      </w:r>
       <w:r>
         <w:br/>
         <w:t>Audio Modifications</w:t>
@@ -637,23 +639,30 @@
         <w:t xml:space="preserve"> </w:t>
       </w:r>
       <w:r>
-        <w:t xml:space="preserve">Was a stereo track, split to mono. </w:t>
-      </w:r>
-      <w:proofErr w:type="gramStart"/>
-      <w:r>
-        <w:t>Changed sampling frequency.</w:t>
-      </w:r>
-      <w:proofErr w:type="gramEnd"/>
+        <w:t>Was a stereo track, split to mono. Changed sampling frequency.</w:t>
+      </w:r>
     </w:p>
-    <w:p/>
     <w:p>
       <w:r>
-        <w:lastRenderedPageBreak/>
         <w:t xml:space="preserve">File Name in app </w:t>
       </w:r>
       <w:r>
         <w:tab/>
         <w:t>: Button1.wav</w:t>
+      </w:r>
+      <w:r>
+        <w:br/>
+        <w:t>Use in app</w:t>
+      </w:r>
+      <w:r>
+        <w:tab/>
+      </w:r>
+      <w:r>
+        <w:tab/>
+        <w:t>:</w:t>
+      </w:r>
+      <w:r>
+        <w:t xml:space="preserve"> Part of the ship entering sequence</w:t>
       </w:r>
       <w:r>
         <w:br/>
@@ -700,21 +709,8 @@
         <w:t xml:space="preserve"> </w:t>
       </w:r>
       <w:r>
-        <w:t xml:space="preserve"> (</w:t>
-      </w:r>
-      <w:proofErr w:type="spellStart"/>
-      <w:r>
-        <w:t>a.o</w:t>
-      </w:r>
-      <w:proofErr w:type="spellEnd"/>
-      <w:r>
-        <w:t xml:space="preserve"> 09/05/12</w:t>
-      </w:r>
-      <w:proofErr w:type="gramStart"/>
-      <w:r>
-        <w:t>)</w:t>
-      </w:r>
-      <w:proofErr w:type="gramEnd"/>
+        <w:t xml:space="preserve"> (a.o 09/05/12)</w:t>
+      </w:r>
       <w:r>
         <w:br/>
         <w:t>Audio Modifications</w:t>
@@ -730,7 +726,10 @@
         <w:t xml:space="preserve">Was a stereo track, split to mono. </w:t>
       </w:r>
       <w:r>
-        <w:t>Changed bit depth.</w:t>
+        <w:t>Changed resolution</w:t>
+      </w:r>
+      <w:r>
+        <w:t>.</w:t>
       </w:r>
       <w:r>
         <w:t xml:space="preserve"> Cut sections of sound.</w:t>
@@ -743,6 +742,20 @@
       <w:r>
         <w:tab/>
         <w:t>: Button2.wav</w:t>
+      </w:r>
+      <w:r>
+        <w:br/>
+        <w:t>Use in app</w:t>
+      </w:r>
+      <w:r>
+        <w:tab/>
+      </w:r>
+      <w:r>
+        <w:tab/>
+        <w:t>:</w:t>
+      </w:r>
+      <w:r>
+        <w:t xml:space="preserve"> Part of the ship start sequence</w:t>
       </w:r>
       <w:r>
         <w:br/>
@@ -786,21 +799,8 @@
         </w:r>
       </w:hyperlink>
       <w:r>
-        <w:t xml:space="preserve"> (</w:t>
-      </w:r>
-      <w:proofErr w:type="spellStart"/>
-      <w:r>
-        <w:t>a.o</w:t>
-      </w:r>
-      <w:proofErr w:type="spellEnd"/>
-      <w:r>
-        <w:t xml:space="preserve"> 09/05/12</w:t>
-      </w:r>
-      <w:proofErr w:type="gramStart"/>
-      <w:r>
-        <w:t>)</w:t>
-      </w:r>
-      <w:proofErr w:type="gramEnd"/>
+        <w:t xml:space="preserve"> (a.o 09/05/12)</w:t>
+      </w:r>
       <w:r>
         <w:br/>
         <w:t>Audio Modifications</w:t>
@@ -813,13 +813,20 @@
         <w:t xml:space="preserve"> </w:t>
       </w:r>
       <w:r>
-        <w:t xml:space="preserve">Was a stereo track, split to mono. Changed bit depth. Cut sections of sound. </w:t>
-      </w:r>
-      <w:proofErr w:type="gramStart"/>
-      <w:r>
-        <w:t>Increased decibels.</w:t>
-      </w:r>
-      <w:proofErr w:type="gramEnd"/>
+        <w:t xml:space="preserve">Was a stereo track, split to mono. </w:t>
+      </w:r>
+      <w:r>
+        <w:t>Changed resolution</w:t>
+      </w:r>
+      <w:r>
+        <w:t xml:space="preserve">. Cut sections of sound. </w:t>
+      </w:r>
+      <w:r>
+        <w:t>Increased decibel level</w:t>
+      </w:r>
+      <w:r>
+        <w:t>.</w:t>
+      </w:r>
     </w:p>
     <w:p>
       <w:r>
@@ -828,6 +835,20 @@
       <w:r>
         <w:tab/>
         <w:t>: Button3.wav</w:t>
+      </w:r>
+      <w:r>
+        <w:br/>
+        <w:t>Use in app</w:t>
+      </w:r>
+      <w:r>
+        <w:tab/>
+      </w:r>
+      <w:r>
+        <w:tab/>
+        <w:t>:</w:t>
+      </w:r>
+      <w:r>
+        <w:t xml:space="preserve"> Part of the ship start sequence</w:t>
       </w:r>
       <w:r>
         <w:br/>
@@ -872,21 +893,8 @@
       </w:hyperlink>
       <w:r>
         <w:br/>
-        <w:t>(</w:t>
-      </w:r>
-      <w:proofErr w:type="spellStart"/>
-      <w:r>
-        <w:t>a.o</w:t>
-      </w:r>
-      <w:proofErr w:type="spellEnd"/>
-      <w:r>
-        <w:t xml:space="preserve"> 09/05/12</w:t>
-      </w:r>
-      <w:proofErr w:type="gramStart"/>
-      <w:r>
-        <w:t>)</w:t>
-      </w:r>
-      <w:proofErr w:type="gramEnd"/>
+        <w:t>(a.o 09/05/12)</w:t>
+      </w:r>
       <w:r>
         <w:br/>
         <w:t>Audio Modifications</w:t>
@@ -901,16 +909,14 @@
       <w:r>
         <w:t xml:space="preserve">Was a stereo track, split to mono. </w:t>
       </w:r>
-      <w:proofErr w:type="gramStart"/>
-      <w:r>
-        <w:t>Increased decibels.</w:t>
-      </w:r>
-      <w:proofErr w:type="gramEnd"/>
-      <w:r>
-        <w:t xml:space="preserve"> </w:t>
-      </w:r>
-      <w:r>
-        <w:t>Cut sections of sound.</w:t>
+      <w:r>
+        <w:t>Increased decibel level</w:t>
+      </w:r>
+      <w:r>
+        <w:t>.</w:t>
+      </w:r>
+      <w:r>
+        <w:t xml:space="preserve"> Cut sections of sound.</w:t>
       </w:r>
     </w:p>
     <w:p>
@@ -919,13 +925,21 @@
       </w:r>
       <w:r>
         <w:tab/>
-        <w:t>: Button</w:t>
-      </w:r>
-      <w:r>
-        <w:t>4</w:t>
-      </w:r>
-      <w:r>
-        <w:t>.wav</w:t>
+        <w:t>: Button4.wav</w:t>
+      </w:r>
+      <w:r>
+        <w:br/>
+        <w:t>Use in app</w:t>
+      </w:r>
+      <w:r>
+        <w:tab/>
+      </w:r>
+      <w:r>
+        <w:tab/>
+        <w:t>:</w:t>
+      </w:r>
+      <w:r>
+        <w:t xml:space="preserve"> Part of the ship start sequence</w:t>
       </w:r>
       <w:r>
         <w:br/>
@@ -972,21 +986,8 @@
         <w:t xml:space="preserve"> </w:t>
       </w:r>
       <w:r>
-        <w:t>(</w:t>
-      </w:r>
-      <w:proofErr w:type="spellStart"/>
-      <w:r>
-        <w:t>a.o</w:t>
-      </w:r>
-      <w:proofErr w:type="spellEnd"/>
-      <w:r>
-        <w:t xml:space="preserve"> 09/05/12</w:t>
-      </w:r>
-      <w:proofErr w:type="gramStart"/>
-      <w:r>
-        <w:t>)</w:t>
-      </w:r>
-      <w:proofErr w:type="gramEnd"/>
+        <w:t>(a.o 09/05/12)</w:t>
+      </w:r>
       <w:r>
         <w:br/>
         <w:t>Audio Modifications</w:t>
@@ -1001,16 +1002,14 @@
       <w:r>
         <w:t xml:space="preserve">Was a stereo track, split to mono. </w:t>
       </w:r>
-      <w:proofErr w:type="gramStart"/>
-      <w:r>
-        <w:t>Increased decibels.</w:t>
-      </w:r>
-      <w:proofErr w:type="gramEnd"/>
-      <w:r>
-        <w:t xml:space="preserve"> </w:t>
-      </w:r>
-      <w:r>
-        <w:t>Changed bit depth</w:t>
+      <w:r>
+        <w:t>Increased decibel level</w:t>
+      </w:r>
+      <w:r>
+        <w:t xml:space="preserve">. </w:t>
+      </w:r>
+      <w:r>
+        <w:t>Changed resolution</w:t>
       </w:r>
       <w:r>
         <w:t>.</w:t>
@@ -1023,6 +1022,20 @@
       <w:r>
         <w:tab/>
         <w:t>: Wup1.wav</w:t>
+      </w:r>
+      <w:r>
+        <w:br/>
+        <w:t>Use in app</w:t>
+      </w:r>
+      <w:r>
+        <w:tab/>
+      </w:r>
+      <w:r>
+        <w:tab/>
+        <w:t>:</w:t>
+      </w:r>
+      <w:r>
+        <w:t xml:space="preserve"> Unused </w:t>
       </w:r>
       <w:r>
         <w:br/>
@@ -1066,21 +1079,8 @@
         </w:r>
       </w:hyperlink>
       <w:r>
-        <w:t xml:space="preserve"> (</w:t>
-      </w:r>
-      <w:proofErr w:type="spellStart"/>
-      <w:r>
-        <w:t>a.o</w:t>
-      </w:r>
-      <w:proofErr w:type="spellEnd"/>
-      <w:r>
-        <w:t xml:space="preserve"> 09/05/12</w:t>
-      </w:r>
-      <w:proofErr w:type="gramStart"/>
-      <w:r>
-        <w:t>)</w:t>
-      </w:r>
-      <w:proofErr w:type="gramEnd"/>
+        <w:t xml:space="preserve"> (a.o 09/05/12)</w:t>
+      </w:r>
       <w:r>
         <w:br/>
         <w:t>Audio Modifications</w:t>
@@ -1093,27 +1093,43 @@
         <w:t xml:space="preserve"> </w:t>
       </w:r>
       <w:r>
-        <w:t xml:space="preserve">Was a stereo track, split to mono. Changed bit depth. </w:t>
-      </w:r>
-      <w:proofErr w:type="gramStart"/>
-      <w:r>
-        <w:t>Increased decibels.</w:t>
-      </w:r>
-      <w:proofErr w:type="gramEnd"/>
+        <w:t xml:space="preserve">Was a stereo track, split to mono. </w:t>
+      </w:r>
+      <w:r>
+        <w:t>Changed resolution</w:t>
+      </w:r>
+      <w:r>
+        <w:t xml:space="preserve">. </w:t>
+      </w:r>
+      <w:r>
+        <w:t>Increased decibel level</w:t>
+      </w:r>
+      <w:r>
+        <w:t>.</w:t>
+      </w:r>
     </w:p>
     <w:p>
       <w:r>
+        <w:lastRenderedPageBreak/>
         <w:t xml:space="preserve">File Name in app </w:t>
       </w:r>
       <w:r>
         <w:tab/>
-        <w:t xml:space="preserve">: </w:t>
-      </w:r>
-      <w:r>
-        <w:t>EndOfRaceSound</w:t>
-      </w:r>
-      <w:r>
-        <w:t>.wav</w:t>
+        <w:t>: EndOfRaceSound.wav</w:t>
+      </w:r>
+      <w:r>
+        <w:br/>
+        <w:t>Use in app</w:t>
+      </w:r>
+      <w:r>
+        <w:tab/>
+      </w:r>
+      <w:r>
+        <w:tab/>
+        <w:t>:</w:t>
+      </w:r>
+      <w:r>
+        <w:t xml:space="preserve"> Played at the end of the game to signal the end of the race</w:t>
       </w:r>
       <w:r>
         <w:br/>
@@ -1157,43 +1173,31 @@
         </w:r>
       </w:hyperlink>
       <w:r>
+        <w:t xml:space="preserve"> (a.o 09/05/12)</w:t>
+      </w:r>
+      <w:r>
+        <w:br/>
+        <w:t>Audio Modifications</w:t>
+      </w:r>
+      <w:r>
+        <w:tab/>
+        <w:t>:</w:t>
+      </w:r>
+      <w:r>
         <w:t xml:space="preserve"> </w:t>
       </w:r>
       <w:r>
-        <w:t>(</w:t>
-      </w:r>
-      <w:proofErr w:type="spellStart"/>
-      <w:r>
-        <w:t>a.o</w:t>
-      </w:r>
-      <w:proofErr w:type="spellEnd"/>
-      <w:r>
-        <w:t xml:space="preserve"> 09/05/12</w:t>
-      </w:r>
-      <w:proofErr w:type="gramStart"/>
-      <w:r>
-        <w:t>)</w:t>
-      </w:r>
-      <w:proofErr w:type="gramEnd"/>
-      <w:r>
-        <w:br/>
-        <w:t>Audio Modifications</w:t>
-      </w:r>
-      <w:r>
-        <w:tab/>
-        <w:t>:</w:t>
-      </w:r>
-      <w:r>
-        <w:t xml:space="preserve"> </w:t>
-      </w:r>
-      <w:r>
-        <w:t xml:space="preserve">Changed bit depth. </w:t>
-      </w:r>
-      <w:proofErr w:type="gramStart"/>
-      <w:r>
-        <w:t>Increased decibels.</w:t>
-      </w:r>
-      <w:proofErr w:type="gramEnd"/>
+        <w:t>Changed resolution</w:t>
+      </w:r>
+      <w:r>
+        <w:t xml:space="preserve">. </w:t>
+      </w:r>
+      <w:r>
+        <w:t>Increased decibel level</w:t>
+      </w:r>
+      <w:r>
+        <w:t>.</w:t>
+      </w:r>
     </w:p>
     <w:p>
       <w:r>
@@ -1201,13 +1205,21 @@
       </w:r>
       <w:r>
         <w:tab/>
-        <w:t xml:space="preserve">: </w:t>
-      </w:r>
-      <w:r>
-        <w:t>ShipDoorOpening</w:t>
-      </w:r>
-      <w:r>
-        <w:t>.wav</w:t>
+        <w:t>: ShipDoorOpening.wav</w:t>
+      </w:r>
+      <w:r>
+        <w:br/>
+        <w:t>Use in app</w:t>
+      </w:r>
+      <w:r>
+        <w:tab/>
+      </w:r>
+      <w:r>
+        <w:tab/>
+        <w:t>:</w:t>
+      </w:r>
+      <w:r>
+        <w:t xml:space="preserve"> Used in the ship entering sequence</w:t>
       </w:r>
       <w:r>
         <w:br/>
@@ -1251,58 +1263,53 @@
         </w:r>
       </w:hyperlink>
       <w:r>
+        <w:t xml:space="preserve"> (a.o 09/05/12)</w:t>
+      </w:r>
+      <w:r>
+        <w:br/>
+        <w:t>Audio Modifications</w:t>
+      </w:r>
+      <w:r>
+        <w:tab/>
+        <w:t>:</w:t>
+      </w:r>
+      <w:r>
         <w:t xml:space="preserve"> </w:t>
       </w:r>
       <w:r>
-        <w:t>(</w:t>
-      </w:r>
-      <w:proofErr w:type="spellStart"/>
-      <w:r>
-        <w:t>a.o</w:t>
-      </w:r>
-      <w:proofErr w:type="spellEnd"/>
-      <w:r>
-        <w:t xml:space="preserve"> 09/05/12</w:t>
-      </w:r>
-      <w:proofErr w:type="gramStart"/>
-      <w:r>
-        <w:t>)</w:t>
-      </w:r>
-      <w:proofErr w:type="gramEnd"/>
-      <w:r>
-        <w:br/>
-        <w:t>Audio Modifications</w:t>
-      </w:r>
-      <w:r>
-        <w:tab/>
-        <w:t>:</w:t>
-      </w:r>
-      <w:r>
-        <w:t xml:space="preserve"> </w:t>
-      </w:r>
-      <w:r>
-        <w:t xml:space="preserve">Changed bit depth. </w:t>
-      </w:r>
-      <w:proofErr w:type="gramStart"/>
-      <w:r>
-        <w:t>Increased decibels.</w:t>
-      </w:r>
-      <w:proofErr w:type="gramEnd"/>
+        <w:t>Changed resolution</w:t>
+      </w:r>
+      <w:r>
+        <w:t xml:space="preserve">. </w:t>
+      </w:r>
+      <w:r>
+        <w:t>Increased decibel level</w:t>
+      </w:r>
+      <w:r>
+        <w:t>.</w:t>
+      </w:r>
     </w:p>
     <w:p>
       <w:r>
-        <w:lastRenderedPageBreak/>
         <w:t xml:space="preserve">File Name in app </w:t>
       </w:r>
       <w:r>
         <w:tab/>
-        <w:t xml:space="preserve">: </w:t>
-      </w:r>
-      <w:r>
-        <w:t>ShipPoweringDown</w:t>
-      </w:r>
-      <w:r>
-        <w:t>.wav</w:t>
+        <w:t>: ShipPoweringDown.wav</w:t>
+      </w:r>
+      <w:r>
+        <w:br/>
+        <w:t>Use in app</w:t>
+      </w:r>
+      <w:r>
+        <w:tab/>
+      </w:r>
+      <w:r>
+        <w:tab/>
+        <w:t>:</w:t>
+      </w:r>
+      <w:r>
+        <w:t xml:space="preserve"> Unused </w:t>
       </w:r>
       <w:r>
         <w:br/>
@@ -1350,23 +1357,8 @@
       </w:r>
       <w:r>
         <w:br/>
-      </w:r>
-      <w:r>
-        <w:t>(</w:t>
-      </w:r>
-      <w:proofErr w:type="spellStart"/>
-      <w:r>
-        <w:t>a.o</w:t>
-      </w:r>
-      <w:proofErr w:type="spellEnd"/>
-      <w:r>
-        <w:t xml:space="preserve"> 09/05/12</w:t>
-      </w:r>
-      <w:proofErr w:type="gramStart"/>
-      <w:r>
-        <w:t>)</w:t>
-      </w:r>
-      <w:proofErr w:type="gramEnd"/>
+        <w:t>(a.o 09/05/12)</w:t>
+      </w:r>
       <w:r>
         <w:br/>
         <w:t>Audio Modifications</w:t>
@@ -1379,25 +1371,17 @@
         <w:t xml:space="preserve"> </w:t>
       </w:r>
       <w:r>
-        <w:t>Increased decibels.</w:t>
+        <w:t>Increased decibel level</w:t>
+      </w:r>
+      <w:r>
+        <w:t>.</w:t>
       </w:r>
       <w:r>
         <w:t xml:space="preserve"> </w:t>
       </w:r>
       <w:r>
-        <w:t>Cut sections of sound.</w:t>
-      </w:r>
-      <w:r>
-        <w:t xml:space="preserve"> </w:t>
-      </w:r>
-      <w:r>
-        <w:t xml:space="preserve">Was a stereo track, split to </w:t>
-      </w:r>
-      <w:proofErr w:type="gramStart"/>
-      <w:r>
-        <w:t>mono.</w:t>
-      </w:r>
-      <w:proofErr w:type="gramEnd"/>
+        <w:t>Cut sections of sound. Was a stereo track, split to mono.</w:t>
+      </w:r>
     </w:p>
     <w:p>
       <w:r>
@@ -1405,13 +1389,21 @@
       </w:r>
       <w:r>
         <w:tab/>
-        <w:t xml:space="preserve">: </w:t>
-      </w:r>
-      <w:r>
-        <w:t>IntroSound</w:t>
-      </w:r>
-      <w:r>
-        <w:t>.wav</w:t>
+        <w:t>: IntroSound.wav</w:t>
+      </w:r>
+      <w:r>
+        <w:br/>
+        <w:t>Use in app</w:t>
+      </w:r>
+      <w:r>
+        <w:tab/>
+      </w:r>
+      <w:r>
+        <w:tab/>
+        <w:t>:</w:t>
+      </w:r>
+      <w:r>
+        <w:t xml:space="preserve"> Unused</w:t>
       </w:r>
       <w:r>
         <w:br/>
@@ -1455,43 +1447,21 @@
         </w:r>
       </w:hyperlink>
       <w:r>
-        <w:t xml:space="preserve"> </w:t>
-      </w:r>
-      <w:r>
-        <w:t>(</w:t>
-      </w:r>
-      <w:proofErr w:type="spellStart"/>
-      <w:r>
-        <w:t>a.o</w:t>
-      </w:r>
-      <w:proofErr w:type="spellEnd"/>
-      <w:r>
-        <w:t xml:space="preserve"> 09/05/12</w:t>
-      </w:r>
-      <w:proofErr w:type="gramStart"/>
-      <w:r>
-        <w:t>)</w:t>
-      </w:r>
-      <w:proofErr w:type="gramEnd"/>
+        <w:t xml:space="preserve"> (a.o 09/05/12)</w:t>
+      </w:r>
       <w:r>
         <w:br/>
         <w:t>Audio Modifications</w:t>
       </w:r>
       <w:r>
         <w:tab/>
-        <w:t>:</w:t>
-      </w:r>
-      <w:r>
-        <w:t xml:space="preserve"> </w:t>
-      </w:r>
-      <w:r>
-        <w:t xml:space="preserve">Changed bit depth. </w:t>
-      </w:r>
-      <w:r>
-        <w:t xml:space="preserve"> </w:t>
-      </w:r>
-      <w:r>
-        <w:t>Was a stereo track, split to mono.</w:t>
+        <w:t xml:space="preserve">: </w:t>
+      </w:r>
+      <w:r>
+        <w:t>Changed resolution</w:t>
+      </w:r>
+      <w:r>
+        <w:t>.  Was a stereo track, split to mono.</w:t>
       </w:r>
     </w:p>
     <w:p>
@@ -1500,13 +1470,21 @@
       </w:r>
       <w:r>
         <w:tab/>
-        <w:t xml:space="preserve">: </w:t>
-      </w:r>
-      <w:r>
-        <w:t>DoorToCrowdOpening</w:t>
-      </w:r>
-      <w:r>
-        <w:t>.wav</w:t>
+        <w:t>: DoorToCrowdOpening.wav</w:t>
+      </w:r>
+      <w:r>
+        <w:br/>
+        <w:t>Use in app</w:t>
+      </w:r>
+      <w:r>
+        <w:tab/>
+      </w:r>
+      <w:r>
+        <w:tab/>
+        <w:t>:</w:t>
+      </w:r>
+      <w:r>
+        <w:t xml:space="preserve"> Used in the starting sequence</w:t>
       </w:r>
       <w:r>
         <w:br/>
@@ -1554,36 +1532,22 @@
       </w:r>
       <w:r>
         <w:br/>
-      </w:r>
-      <w:r>
-        <w:t>(</w:t>
-      </w:r>
-      <w:proofErr w:type="spellStart"/>
-      <w:r>
-        <w:t>a.o</w:t>
-      </w:r>
-      <w:proofErr w:type="spellEnd"/>
-      <w:r>
-        <w:t xml:space="preserve"> 09/05/12</w:t>
-      </w:r>
-      <w:proofErr w:type="gramStart"/>
-      <w:r>
-        <w:t>)</w:t>
-      </w:r>
-      <w:proofErr w:type="gramEnd"/>
+        <w:t>(a.o 09/05/12)</w:t>
+      </w:r>
       <w:r>
         <w:br/>
         <w:t>Audio Modifications</w:t>
       </w:r>
       <w:r>
         <w:tab/>
-        <w:t xml:space="preserve">: Changed bit depth.  Was a stereo track, split to </w:t>
-      </w:r>
-      <w:proofErr w:type="gramStart"/>
-      <w:r>
-        <w:t>mono.</w:t>
-      </w:r>
-      <w:proofErr w:type="gramEnd"/>
+        <w:t xml:space="preserve">: </w:t>
+      </w:r>
+      <w:r>
+        <w:t>Changed resolution</w:t>
+      </w:r>
+      <w:r>
+        <w:t>.  Was a stereo track, split to mono.</w:t>
+      </w:r>
     </w:p>
     <w:p>
       <w:r>
@@ -1591,13 +1555,21 @@
       </w:r>
       <w:r>
         <w:tab/>
-        <w:t xml:space="preserve">: </w:t>
-      </w:r>
-      <w:r>
-        <w:t>ShipIdle</w:t>
-      </w:r>
-      <w:r>
-        <w:t>.wav</w:t>
+        <w:t>: ShipIdle.wav</w:t>
+      </w:r>
+      <w:r>
+        <w:br/>
+        <w:t>Use in app</w:t>
+      </w:r>
+      <w:r>
+        <w:tab/>
+      </w:r>
+      <w:r>
+        <w:tab/>
+        <w:t>:</w:t>
+      </w:r>
+      <w:r>
+        <w:t xml:space="preserve"> Played at the end of the ship start sequence</w:t>
       </w:r>
       <w:r>
         <w:br/>
@@ -1641,59 +1613,55 @@
         </w:r>
       </w:hyperlink>
       <w:r>
+        <w:t xml:space="preserve"> (a.o 09/05/12)</w:t>
+      </w:r>
+      <w:r>
+        <w:br/>
+        <w:t>Audio Modifications</w:t>
+      </w:r>
+      <w:r>
+        <w:tab/>
+        <w:t xml:space="preserve">: </w:t>
+      </w:r>
+      <w:r>
+        <w:t>Changed resolution</w:t>
+      </w:r>
+      <w:r>
+        <w:t xml:space="preserve">.  Was a stereo track, split to mono. </w:t>
+      </w:r>
+      <w:r>
+        <w:t>Increased decibel level</w:t>
+      </w:r>
+      <w:r>
+        <w:t>.</w:t>
+      </w:r>
+    </w:p>
+    <w:p/>
+    <w:p/>
+    <w:p>
+      <w:r>
+        <w:t xml:space="preserve">File Name in app </w:t>
+      </w:r>
+      <w:r>
+        <w:tab/>
+        <w:t>: ShipPowerUp.wav</w:t>
+      </w:r>
+      <w:r>
+        <w:br/>
+        <w:t>Use in app</w:t>
+      </w:r>
+      <w:r>
+        <w:tab/>
+      </w:r>
+      <w:r>
+        <w:tab/>
+        <w:t>:</w:t>
+      </w:r>
+      <w:r>
         <w:t xml:space="preserve"> </w:t>
       </w:r>
       <w:r>
-        <w:t>(</w:t>
-      </w:r>
-      <w:proofErr w:type="spellStart"/>
-      <w:r>
-        <w:t>a.o</w:t>
-      </w:r>
-      <w:proofErr w:type="spellEnd"/>
-      <w:r>
-        <w:t xml:space="preserve"> 09/05/12</w:t>
-      </w:r>
-      <w:proofErr w:type="gramStart"/>
-      <w:r>
-        <w:t>)</w:t>
-      </w:r>
-      <w:proofErr w:type="gramEnd"/>
-      <w:r>
-        <w:br/>
-        <w:t>Audio Modifications</w:t>
-      </w:r>
-      <w:r>
-        <w:tab/>
-        <w:t xml:space="preserve">: Changed bit depth.  Was a stereo track, split to </w:t>
-      </w:r>
-      <w:proofErr w:type="gramStart"/>
-      <w:r>
-        <w:t>mono.</w:t>
-      </w:r>
-      <w:proofErr w:type="gramEnd"/>
-      <w:r>
-        <w:t xml:space="preserve"> </w:t>
-      </w:r>
-      <w:proofErr w:type="gramStart"/>
-      <w:r>
-        <w:t>Increased decibels.</w:t>
-      </w:r>
-      <w:proofErr w:type="gramEnd"/>
-    </w:p>
-    <w:p>
-      <w:r>
-        <w:t xml:space="preserve">File Name in app </w:t>
-      </w:r>
-      <w:r>
-        <w:tab/>
-        <w:t>: Ship</w:t>
-      </w:r>
-      <w:r>
-        <w:t>PowerUp</w:t>
-      </w:r>
-      <w:r>
-        <w:t>.wav</w:t>
+        <w:t>Unused</w:t>
       </w:r>
       <w:r>
         <w:br/>
@@ -1737,45 +1705,28 @@
         </w:r>
       </w:hyperlink>
       <w:r>
-        <w:t xml:space="preserve"> </w:t>
-      </w:r>
-      <w:r>
-        <w:t>(</w:t>
-      </w:r>
-      <w:proofErr w:type="spellStart"/>
-      <w:r>
-        <w:t>a.o</w:t>
-      </w:r>
-      <w:proofErr w:type="spellEnd"/>
-      <w:r>
-        <w:t xml:space="preserve"> 09/05/12</w:t>
-      </w:r>
-      <w:proofErr w:type="gramStart"/>
-      <w:r>
-        <w:t>)</w:t>
-      </w:r>
-      <w:proofErr w:type="gramEnd"/>
+        <w:t xml:space="preserve"> (a.o 09/05/12)</w:t>
+      </w:r>
       <w:r>
         <w:br/>
         <w:t>Audio Modifications</w:t>
       </w:r>
       <w:r>
         <w:tab/>
-        <w:t xml:space="preserve">: Changed bit depth.  Was a stereo track, split to </w:t>
-      </w:r>
-      <w:proofErr w:type="gramStart"/>
-      <w:r>
-        <w:t>mono.</w:t>
-      </w:r>
-      <w:proofErr w:type="gramEnd"/>
-      <w:r>
-        <w:t xml:space="preserve"> </w:t>
-      </w:r>
-      <w:proofErr w:type="gramStart"/>
-      <w:r>
-        <w:t>Increased decibels.</w:t>
-      </w:r>
-      <w:proofErr w:type="gramEnd"/>
+        <w:t xml:space="preserve">: </w:t>
+      </w:r>
+      <w:r>
+        <w:t>Changed resolution</w:t>
+      </w:r>
+      <w:r>
+        <w:t xml:space="preserve">.  Was a stereo track, split to mono. </w:t>
+      </w:r>
+      <w:r>
+        <w:t>Increased decibel level</w:t>
+      </w:r>
+      <w:r>
+        <w:t>.</w:t>
+      </w:r>
     </w:p>
     <w:p>
       <w:r>
@@ -1783,13 +1734,21 @@
       </w:r>
       <w:r>
         <w:tab/>
-        <w:t>: ShipPowerUp</w:t>
-      </w:r>
-      <w:r>
-        <w:t>2</w:t>
-      </w:r>
-      <w:r>
-        <w:t>.wav</w:t>
+        <w:t>: ShipPowerUp2.wav</w:t>
+      </w:r>
+      <w:r>
+        <w:br/>
+        <w:t>Use in app</w:t>
+      </w:r>
+      <w:r>
+        <w:tab/>
+      </w:r>
+      <w:r>
+        <w:tab/>
+        <w:t>:</w:t>
+      </w:r>
+      <w:r>
+        <w:t xml:space="preserve"> Played in the ship start up sequence</w:t>
       </w:r>
       <w:r>
         <w:br/>
@@ -1837,38 +1796,21 @@
       </w:r>
       <w:r>
         <w:br/>
-      </w:r>
-      <w:r>
-        <w:t>(</w:t>
-      </w:r>
-      <w:proofErr w:type="spellStart"/>
-      <w:r>
-        <w:t>a.o</w:t>
-      </w:r>
-      <w:proofErr w:type="spellEnd"/>
-      <w:r>
-        <w:t xml:space="preserve"> 09/05/12</w:t>
-      </w:r>
-      <w:proofErr w:type="gramStart"/>
-      <w:r>
-        <w:t>)</w:t>
-      </w:r>
-      <w:proofErr w:type="gramEnd"/>
+        <w:t>(a.o 09/05/12)</w:t>
+      </w:r>
       <w:r>
         <w:br/>
         <w:t>Audio Modifications</w:t>
       </w:r>
       <w:r>
         <w:tab/>
-        <w:t xml:space="preserve">: Changed bit depth.  Was a stereo track, split to </w:t>
-      </w:r>
-      <w:proofErr w:type="gramStart"/>
-      <w:r>
-        <w:t>mono.</w:t>
-      </w:r>
-      <w:proofErr w:type="gramEnd"/>
-      <w:r>
-        <w:t xml:space="preserve"> </w:t>
+        <w:t xml:space="preserve">: </w:t>
+      </w:r>
+      <w:r>
+        <w:t>Changed resolution</w:t>
+      </w:r>
+      <w:r>
+        <w:t xml:space="preserve">.  Was a stereo track, split to mono. </w:t>
       </w:r>
     </w:p>
     <w:p>
@@ -1877,13 +1819,21 @@
       </w:r>
       <w:r>
         <w:tab/>
-        <w:t>: Ship</w:t>
-      </w:r>
-      <w:r>
-        <w:t>Moving</w:t>
-      </w:r>
-      <w:r>
-        <w:t>.wav</w:t>
+        <w:t>: ShipMoving.wav</w:t>
+      </w:r>
+      <w:r>
+        <w:br/>
+        <w:t>Use in app</w:t>
+      </w:r>
+      <w:r>
+        <w:tab/>
+      </w:r>
+      <w:r>
+        <w:tab/>
+        <w:t>:</w:t>
+      </w:r>
+      <w:r>
+        <w:t xml:space="preserve"> </w:t>
       </w:r>
       <w:r>
         <w:br/>
@@ -1931,21 +1881,8 @@
       </w:r>
       <w:r>
         <w:br/>
-        <w:t>(</w:t>
-      </w:r>
-      <w:proofErr w:type="spellStart"/>
-      <w:r>
-        <w:t>a.o</w:t>
-      </w:r>
-      <w:proofErr w:type="spellEnd"/>
-      <w:r>
-        <w:t xml:space="preserve"> 09/05/12</w:t>
-      </w:r>
-      <w:proofErr w:type="gramStart"/>
-      <w:r>
-        <w:t>)</w:t>
-      </w:r>
-      <w:proofErr w:type="gramEnd"/>
+        <w:t>(a.o 09/05/12)</w:t>
+      </w:r>
       <w:r>
         <w:br/>
         <w:t>Audio Modifications</w:t>
@@ -1953,11 +1890,271 @@
       <w:r>
         <w:tab/>
         <w:t xml:space="preserve">: Was a stereo track, split to mono. </w:t>
+      </w:r>
+    </w:p>
+    <w:p>
+      <w:r>
+        <w:t xml:space="preserve">File Name in app </w:t>
+      </w:r>
+      <w:r>
+        <w:tab/>
+        <w:t xml:space="preserve">: </w:t>
+      </w:r>
+      <w:r>
+        <w:t>ShipDoorClosing</w:t>
+      </w:r>
+      <w:r>
+        <w:t>.wav</w:t>
+      </w:r>
+      <w:r>
+        <w:br/>
+      </w:r>
+      <w:r>
+        <w:t>Use in app</w:t>
+      </w:r>
+      <w:r>
+        <w:tab/>
+      </w:r>
+      <w:r>
+        <w:tab/>
+        <w:t>: Used in the ship entering sequence</w:t>
+      </w:r>
+      <w:r>
+        <w:br/>
+        <w:t>Resolution</w:t>
+      </w:r>
+      <w:r>
+        <w:tab/>
+      </w:r>
+      <w:r>
+        <w:tab/>
+        <w:t>: 32 bit</w:t>
+      </w:r>
+      <w:r>
+        <w:br/>
+        <w:t xml:space="preserve">Sampling Frequency </w:t>
+      </w:r>
+      <w:r>
+        <w:tab/>
+        <w:t>: 44100 Hz</w:t>
+      </w:r>
+      <w:r>
+        <w:br/>
+        <w:t>Source</w:t>
+      </w:r>
+      <w:r>
+        <w:tab/>
+      </w:r>
+      <w:r>
+        <w:tab/>
+      </w:r>
+      <w:r>
+        <w:tab/>
+        <w:t xml:space="preserve">: </w:t>
+      </w:r>
+      <w:hyperlink r:id="rId29" w:history="1">
+        <w:r>
+          <w:rPr>
+            <w:rStyle w:val="Hyperlink"/>
+          </w:rPr>
+          <w:t>http://www.freesound.org/people/gcmax/sounds/115822/</w:t>
+        </w:r>
+      </w:hyperlink>
+      <w:r>
+        <w:t xml:space="preserve"> (a.o 09/05/12)</w:t>
+      </w:r>
+      <w:r>
+        <w:br/>
+        <w:t>Audio Modifications</w:t>
+      </w:r>
+      <w:r>
+        <w:tab/>
+        <w:t>:</w:t>
+      </w:r>
+      <w:r>
+        <w:t xml:space="preserve"> </w:t>
+      </w:r>
+      <w:r>
+        <w:t>Changed resolution. Increased decibel level.</w:t>
+      </w:r>
+      <w:r>
+        <w:t xml:space="preserve"> Revered original effect. Cut end of sound.</w:t>
+      </w:r>
+    </w:p>
+    <w:p>
+      <w:r>
+        <w:t xml:space="preserve">File Name in app </w:t>
+      </w:r>
+      <w:r>
+        <w:tab/>
+        <w:t xml:space="preserve">: </w:t>
+      </w:r>
+      <w:r>
+        <w:t>FootstepsTarmac</w:t>
+      </w:r>
+      <w:r>
+        <w:t>.wav</w:t>
+      </w:r>
+      <w:r>
+        <w:br/>
+        <w:t>Use in app</w:t>
+      </w:r>
+      <w:r>
+        <w:tab/>
+      </w:r>
+      <w:r>
+        <w:tab/>
+        <w:t xml:space="preserve">: </w:t>
+      </w:r>
+      <w:r>
+        <w:t>Used in start sequence</w:t>
+      </w:r>
+      <w:r>
+        <w:br/>
+        <w:t>Resolution</w:t>
+      </w:r>
+      <w:r>
+        <w:tab/>
+      </w:r>
+      <w:r>
+        <w:tab/>
+        <w:t>: 32 bit</w:t>
+      </w:r>
+      <w:r>
+        <w:br/>
+        <w:t xml:space="preserve">Sampling Frequency </w:t>
+      </w:r>
+      <w:r>
+        <w:tab/>
+        <w:t>: 44100 Hz</w:t>
+      </w:r>
+      <w:r>
+        <w:br/>
+        <w:t>Source</w:t>
+      </w:r>
+      <w:r>
+        <w:tab/>
+      </w:r>
+      <w:r>
+        <w:tab/>
+      </w:r>
+      <w:r>
+        <w:tab/>
+        <w:t xml:space="preserve">: </w:t>
+      </w:r>
+      <w:hyperlink r:id="rId30" w:history="1">
+        <w:r>
+          <w:rPr>
+            <w:rStyle w:val="Hyperlink"/>
+          </w:rPr>
+          <w:t>http://www.freesound.org/people/mikaelfernstrom/sounds/68691/</w:t>
+        </w:r>
+      </w:hyperlink>
+      <w:r>
+        <w:t xml:space="preserve"> </w:t>
+      </w:r>
+      <w:r>
+        <w:br/>
+      </w:r>
+      <w:r>
+        <w:t>(a.o 09/05/12)</w:t>
+      </w:r>
+      <w:r>
+        <w:br/>
+        <w:t>Audio Modifications</w:t>
+      </w:r>
+      <w:r>
+        <w:tab/>
+        <w:t>: Was a stereo track, split to mono. Changed resolution. Increased decibel level.</w:t>
+      </w:r>
+    </w:p>
+    <w:p/>
+    <w:p/>
+    <w:p>
+      <w:r>
+        <w:lastRenderedPageBreak/>
+        <w:t xml:space="preserve">File Name in app </w:t>
+      </w:r>
+      <w:r>
+        <w:tab/>
+        <w:t xml:space="preserve">: </w:t>
+      </w:r>
+      <w:r>
+        <w:t>OutfitRustle</w:t>
+      </w:r>
+      <w:r>
+        <w:t>.wav</w:t>
+      </w:r>
+      <w:r>
+        <w:br/>
+        <w:t>Use in app</w:t>
+      </w:r>
+      <w:r>
+        <w:tab/>
+      </w:r>
+      <w:r>
+        <w:tab/>
+        <w:t>: Used in start sequence</w:t>
+      </w:r>
+      <w:r>
+        <w:br/>
+        <w:t>Resolution</w:t>
+      </w:r>
+      <w:r>
+        <w:tab/>
+      </w:r>
+      <w:r>
+        <w:tab/>
+        <w:t>: 32 bit</w:t>
+      </w:r>
+      <w:r>
+        <w:br/>
+        <w:t xml:space="preserve">Sampling Frequency </w:t>
+      </w:r>
+      <w:r>
+        <w:tab/>
+        <w:t>: 44100 Hz</w:t>
+      </w:r>
+      <w:r>
+        <w:br/>
+        <w:t>Source</w:t>
+      </w:r>
+      <w:r>
+        <w:tab/>
+      </w:r>
+      <w:r>
+        <w:tab/>
+      </w:r>
+      <w:r>
+        <w:tab/>
+        <w:t xml:space="preserve">: </w:t>
+      </w:r>
+      <w:r>
+        <w:t>http://www.freesound.org/people/sagetyrtle/sounds/136382/</w:t>
+      </w:r>
+      <w:r>
+        <w:br/>
+      </w:r>
+      <w:bookmarkStart w:id="0" w:name="_GoBack"/>
+      <w:bookmarkEnd w:id="0"/>
+      <w:r>
+        <w:t>(a.o 09/05/12)</w:t>
+      </w:r>
+      <w:r>
+        <w:br/>
+        <w:t>Audio Modifications</w:t>
+      </w:r>
+      <w:r>
+        <w:tab/>
+        <w:t xml:space="preserve">: Was a stereo track, split to mono. Changed resolution. </w:t>
+      </w:r>
+      <w:r>
+        <w:t xml:space="preserve">Shortened sound. </w:t>
       </w:r>
     </w:p>
     <w:sectPr>
-      <w:headerReference w:type="default" r:id="rId29"/>
-      <w:footerReference w:type="default" r:id="rId30"/>
+      <w:headerReference w:type="default" r:id="rId31"/>
+      <w:footerReference w:type="default" r:id="rId32"/>
       <w:pgSz w:w="11906" w:h="16838"/>
       <w:pgMar w:top="1440" w:right="1440" w:bottom="1440" w:left="1440" w:header="708" w:footer="708" w:gutter="0"/>
       <w:cols w:space="708"/>
@@ -2013,13 +2210,8 @@
           <w:pStyle w:val="Footer"/>
           <w:jc w:val="right"/>
         </w:pPr>
-        <w:proofErr w:type="spellStart"/>
         <w:r>
-          <w:t>Pg</w:t>
-        </w:r>
-        <w:proofErr w:type="spellEnd"/>
-        <w:r>
-          <w:t xml:space="preserve"> </w:t>
+          <w:t xml:space="preserve">Pg </w:t>
         </w:r>
         <w:r>
           <w:fldChar w:fldCharType="begin"/>
@@ -2034,7 +2226,7 @@
           <w:rPr>
             <w:noProof/>
           </w:rPr>
-          <w:t>1</w:t>
+          <w:t>5</w:t>
         </w:r>
         <w:r>
           <w:rPr>
@@ -2653,474 +2845,6 @@
 </w:styles>
 </file>
 
-<file path=word/glossary/document.xml><?xml version="1.0" encoding="utf-8"?>
-<w:glossaryDocument xmlns:wpc="http://schemas.microsoft.com/office/word/2010/wordprocessingCanvas" xmlns:mc="http://schemas.openxmlformats.org/markup-compatibility/2006" xmlns:o="urn:schemas-microsoft-com:office:office" xmlns:r="http://schemas.openxmlformats.org/officeDocument/2006/relationships" xmlns:m="http://schemas.openxmlformats.org/officeDocument/2006/math" xmlns:v="urn:schemas-microsoft-com:vml" xmlns:wp14="http://schemas.microsoft.com/office/word/2010/wordprocessingDrawing" xmlns:wp="http://schemas.openxmlformats.org/drawingml/2006/wordprocessingDrawing" xmlns:w10="urn:schemas-microsoft-com:office:word" xmlns:w="http://schemas.openxmlformats.org/wordprocessingml/2006/main" xmlns:w14="http://schemas.microsoft.com/office/word/2010/wordml" xmlns:wpg="http://schemas.microsoft.com/office/word/2010/wordprocessingGroup" xmlns:wpi="http://schemas.microsoft.com/office/word/2010/wordprocessingInk" xmlns:wne="http://schemas.microsoft.com/office/word/2006/wordml" xmlns:wps="http://schemas.microsoft.com/office/word/2010/wordprocessingShape" mc:Ignorable="w14 wp14"/>
-</file>
-
-<file path=word/glossary/fontTable.xml><?xml version="1.0" encoding="utf-8"?>
-<w:fonts xmlns:mc="http://schemas.openxmlformats.org/markup-compatibility/2006" xmlns:r="http://schemas.openxmlformats.org/officeDocument/2006/relationships" xmlns:w="http://schemas.openxmlformats.org/wordprocessingml/2006/main" xmlns:w14="http://schemas.microsoft.com/office/word/2010/wordml" mc:Ignorable="w14">
-  <w:font w:name="Calibri">
-    <w:panose1 w:val="020F0502020204030204"/>
-    <w:charset w:val="00"/>
-    <w:family w:val="swiss"/>
-    <w:pitch w:val="variable"/>
-    <w:sig w:usb0="E10002FF" w:usb1="4000ACFF" w:usb2="00000009" w:usb3="00000000" w:csb0="0000019F" w:csb1="00000000"/>
-  </w:font>
-  <w:font w:name="Times New Roman">
-    <w:panose1 w:val="02020603050405020304"/>
-    <w:charset w:val="00"/>
-    <w:family w:val="roman"/>
-    <w:pitch w:val="variable"/>
-    <w:sig w:usb0="E0002AFF" w:usb1="C0007841" w:usb2="00000009" w:usb3="00000000" w:csb0="000001FF" w:csb1="00000000"/>
-  </w:font>
-  <w:font w:name="Tahoma">
-    <w:panose1 w:val="020B0604030504040204"/>
-    <w:charset w:val="00"/>
-    <w:family w:val="swiss"/>
-    <w:pitch w:val="variable"/>
-    <w:sig w:usb0="E1002EFF" w:usb1="C000605B" w:usb2="00000029" w:usb3="00000000" w:csb0="000101FF" w:csb1="00000000"/>
-  </w:font>
-  <w:font w:name="Cambria">
-    <w:panose1 w:val="02040503050406030204"/>
-    <w:charset w:val="00"/>
-    <w:family w:val="roman"/>
-    <w:pitch w:val="variable"/>
-    <w:sig w:usb0="E00002FF" w:usb1="400004FF" w:usb2="00000000" w:usb3="00000000" w:csb0="0000019F" w:csb1="00000000"/>
-  </w:font>
-</w:fonts>
-</file>
-
-<file path=word/glossary/settings.xml><?xml version="1.0" encoding="utf-8"?>
-<w:settings xmlns:mc="http://schemas.openxmlformats.org/markup-compatibility/2006" xmlns:o="urn:schemas-microsoft-com:office:office" xmlns:r="http://schemas.openxmlformats.org/officeDocument/2006/relationships" xmlns:m="http://schemas.openxmlformats.org/officeDocument/2006/math" xmlns:v="urn:schemas-microsoft-com:vml" xmlns:w10="urn:schemas-microsoft-com:office:word" xmlns:w="http://schemas.openxmlformats.org/wordprocessingml/2006/main" xmlns:w14="http://schemas.microsoft.com/office/word/2010/wordml" xmlns:sl="http://schemas.openxmlformats.org/schemaLibrary/2006/main" mc:Ignorable="w14">
-  <w:view w:val="normal"/>
-  <w:defaultTabStop w:val="720"/>
-  <w:characterSpacingControl w:val="doNotCompress"/>
-  <w:compat>
-    <w:useFELayout/>
-    <w:compatSetting w:name="compatibilityMode" w:uri="http://schemas.microsoft.com/office/word" w:val="14"/>
-    <w:compatSetting w:name="overrideTableStyleFontSizeAndJustification" w:uri="http://schemas.microsoft.com/office/word" w:val="1"/>
-    <w:compatSetting w:name="enableOpenTypeFeatures" w:uri="http://schemas.microsoft.com/office/word" w:val="1"/>
-    <w:compatSetting w:name="doNotFlipMirrorIndents" w:uri="http://schemas.microsoft.com/office/word" w:val="1"/>
-  </w:compat>
-  <w:rsids>
-    <w:rsidRoot w:val="00C123F3"/>
-    <w:rsid w:val="00C123F3"/>
-  </w:rsids>
-  <m:mathPr>
-    <m:mathFont m:val="Cambria Math"/>
-    <m:brkBin m:val="before"/>
-    <m:brkBinSub m:val="--"/>
-    <m:smallFrac m:val="0"/>
-    <m:dispDef/>
-    <m:lMargin m:val="0"/>
-    <m:rMargin m:val="0"/>
-    <m:defJc m:val="centerGroup"/>
-    <m:wrapIndent m:val="1440"/>
-    <m:intLim m:val="subSup"/>
-    <m:naryLim m:val="undOvr"/>
-  </m:mathPr>
-  <w:themeFontLang w:val="en-GB"/>
-  <w:clrSchemeMapping w:bg1="light1" w:t1="dark1" w:bg2="light2" w:t2="dark2" w:accent1="accent1" w:accent2="accent2" w:accent3="accent3" w:accent4="accent4" w:accent5="accent5" w:accent6="accent6" w:hyperlink="hyperlink" w:followedHyperlink="followedHyperlink"/>
-  <w:decimalSymbol w:val="."/>
-  <w:listSeparator w:val=","/>
-</w:settings>
-</file>
-
-<file path=word/glossary/styles.xml><?xml version="1.0" encoding="utf-8"?>
-<w:styles xmlns:mc="http://schemas.openxmlformats.org/markup-compatibility/2006" xmlns:r="http://schemas.openxmlformats.org/officeDocument/2006/relationships" xmlns:w="http://schemas.openxmlformats.org/wordprocessingml/2006/main" xmlns:w14="http://schemas.microsoft.com/office/word/2010/wordml" mc:Ignorable="w14">
-  <w:docDefaults>
-    <w:rPrDefault>
-      <w:rPr>
-        <w:rFonts w:asciiTheme="minorHAnsi" w:eastAsiaTheme="minorEastAsia" w:hAnsiTheme="minorHAnsi" w:cstheme="minorBidi"/>
-        <w:sz w:val="22"/>
-        <w:szCs w:val="22"/>
-        <w:lang w:val="en-GB" w:eastAsia="en-GB" w:bidi="ar-SA"/>
-      </w:rPr>
-    </w:rPrDefault>
-    <w:pPrDefault>
-      <w:pPr>
-        <w:spacing w:after="200" w:line="276" w:lineRule="auto"/>
-      </w:pPr>
-    </w:pPrDefault>
-  </w:docDefaults>
-  <w:latentStyles w:defLockedState="0" w:defUIPriority="99" w:defSemiHidden="1" w:defUnhideWhenUsed="1" w:defQFormat="0" w:count="267">
-    <w:lsdException w:name="Normal" w:semiHidden="0" w:uiPriority="0" w:unhideWhenUsed="0" w:qFormat="1"/>
-    <w:lsdException w:name="heading 1" w:semiHidden="0" w:uiPriority="9" w:unhideWhenUsed="0" w:qFormat="1"/>
-    <w:lsdException w:name="heading 2" w:uiPriority="9" w:qFormat="1"/>
-    <w:lsdException w:name="heading 3" w:uiPriority="9" w:qFormat="1"/>
-    <w:lsdException w:name="heading 4" w:uiPriority="9" w:qFormat="1"/>
-    <w:lsdException w:name="heading 5" w:uiPriority="9" w:qFormat="1"/>
-    <w:lsdException w:name="heading 6" w:uiPriority="9" w:qFormat="1"/>
-    <w:lsdException w:name="heading 7" w:uiPriority="9" w:qFormat="1"/>
-    <w:lsdException w:name="heading 8" w:uiPriority="9" w:qFormat="1"/>
-    <w:lsdException w:name="heading 9" w:uiPriority="9" w:qFormat="1"/>
-    <w:lsdException w:name="toc 1" w:uiPriority="39"/>
-    <w:lsdException w:name="toc 2" w:uiPriority="39"/>
-    <w:lsdException w:name="toc 3" w:uiPriority="39"/>
-    <w:lsdException w:name="toc 4" w:uiPriority="39"/>
-    <w:lsdException w:name="toc 5" w:uiPriority="39"/>
-    <w:lsdException w:name="toc 6" w:uiPriority="39"/>
-    <w:lsdException w:name="toc 7" w:uiPriority="39"/>
-    <w:lsdException w:name="toc 8" w:uiPriority="39"/>
-    <w:lsdException w:name="toc 9" w:uiPriority="39"/>
-    <w:lsdException w:name="caption" w:uiPriority="35" w:qFormat="1"/>
-    <w:lsdException w:name="Title" w:semiHidden="0" w:uiPriority="10" w:unhideWhenUsed="0" w:qFormat="1"/>
-    <w:lsdException w:name="Default Paragraph Font" w:uiPriority="1"/>
-    <w:lsdException w:name="Subtitle" w:semiHidden="0" w:uiPriority="11" w:unhideWhenUsed="0" w:qFormat="1"/>
-    <w:lsdException w:name="Strong" w:semiHidden="0" w:uiPriority="22" w:unhideWhenUsed="0" w:qFormat="1"/>
-    <w:lsdException w:name="Emphasis" w:semiHidden="0" w:uiPriority="20" w:unhideWhenUsed="0" w:qFormat="1"/>
-    <w:lsdException w:name="Table Grid" w:semiHidden="0" w:uiPriority="59" w:unhideWhenUsed="0"/>
-    <w:lsdException w:name="Placeholder Text" w:unhideWhenUsed="0"/>
-    <w:lsdException w:name="No Spacing" w:semiHidden="0" w:uiPriority="1" w:unhideWhenUsed="0" w:qFormat="1"/>
-    <w:lsdException w:name="Light Shading" w:semiHidden="0" w:uiPriority="60" w:unhideWhenUsed="0"/>
-    <w:lsdException w:name="Light List" w:semiHidden="0" w:uiPriority="61" w:unhideWhenUsed="0"/>
-    <w:lsdException w:name="Light Grid" w:semiHidden="0" w:uiPriority="62" w:unhideWhenUsed="0"/>
-    <w:lsdException w:name="Medium Shading 1" w:semiHidden="0" w:uiPriority="63" w:unhideWhenUsed="0"/>
-    <w:lsdException w:name="Medium Shading 2" w:semiHidden="0" w:uiPriority="64" w:unhideWhenUsed="0"/>
-    <w:lsdException w:name="Medium List 1" w:semiHidden="0" w:uiPriority="65" w:unhideWhenUsed="0"/>
-    <w:lsdException w:name="Medium List 2" w:semiHidden="0" w:uiPriority="66" w:unhideWhenUsed="0"/>
-    <w:lsdException w:name="Medium Grid 1" w:semiHidden="0" w:uiPriority="67" w:unhideWhenUsed="0"/>
-    <w:lsdException w:name="Medium Grid 2" w:semiHidden="0" w:uiPriority="68" w:unhideWhenUsed="0"/>
-    <w:lsdException w:name="Medium Grid 3" w:semiHidden="0" w:uiPriority="69" w:unhideWhenUsed="0"/>
-    <w:lsdException w:name="Dark List" w:semiHidden="0" w:uiPriority="70" w:unhideWhenUsed="0"/>
-    <w:lsdException w:name="Colorful Shading" w:semiHidden="0" w:uiPriority="71" w:unhideWhenUsed="0"/>
-    <w:lsdException w:name="Colorful List" w:semiHidden="0" w:uiPriority="72" w:unhideWhenUsed="0"/>
-    <w:lsdException w:name="Colorful Grid" w:semiHidden="0" w:uiPriority="73" w:unhideWhenUsed="0"/>
-    <w:lsdException w:name="Light Shading Accent 1" w:semiHidden="0" w:uiPriority="60" w:unhideWhenUsed="0"/>
-    <w:lsdException w:name="Light List Accent 1" w:semiHidden="0" w:uiPriority="61" w:unhideWhenUsed="0"/>
-    <w:lsdException w:name="Light Grid Accent 1" w:semiHidden="0" w:uiPriority="62" w:unhideWhenUsed="0"/>
-    <w:lsdException w:name="Medium Shading 1 Accent 1" w:semiHidden="0" w:uiPriority="63" w:unhideWhenUsed="0"/>
-    <w:lsdException w:name="Medium Shading 2 Accent 1" w:semiHidden="0" w:uiPriority="64" w:unhideWhenUsed="0"/>
-    <w:lsdException w:name="Medium List 1 Accent 1" w:semiHidden="0" w:uiPriority="65" w:unhideWhenUsed="0"/>
-    <w:lsdException w:name="Revision" w:unhideWhenUsed="0"/>
-    <w:lsdException w:name="List Paragraph" w:semiHidden="0" w:uiPriority="34" w:unhideWhenUsed="0" w:qFormat="1"/>
-    <w:lsdException w:name="Quote" w:semiHidden="0" w:uiPriority="29" w:unhideWhenUsed="0" w:qFormat="1"/>
-    <w:lsdException w:name="Intense Quote" w:semiHidden="0" w:uiPriority="30" w:unhideWhenUsed="0" w:qFormat="1"/>
-    <w:lsdException w:name="Medium List 2 Accent 1" w:semiHidden="0" w:uiPriority="66" w:unhideWhenUsed="0"/>
-    <w:lsdException w:name="Medium Grid 1 Accent 1" w:semiHidden="0" w:uiPriority="67" w:unhideWhenUsed="0"/>
-    <w:lsdException w:name="Medium Grid 2 Accent 1" w:semiHidden="0" w:uiPriority="68" w:unhideWhenUsed="0"/>
-    <w:lsdException w:name="Medium Grid 3 Accent 1" w:semiHidden="0" w:uiPriority="69" w:unhideWhenUsed="0"/>
-    <w:lsdException w:name="Dark List Accent 1" w:semiHidden="0" w:uiPriority="70" w:unhideWhenUsed="0"/>
-    <w:lsdException w:name="Colorful Shading Accent 1" w:semiHidden="0" w:uiPriority="71" w:unhideWhenUsed="0"/>
-    <w:lsdException w:name="Colorful List Accent 1" w:semiHidden="0" w:uiPriority="72" w:unhideWhenUsed="0"/>
-    <w:lsdException w:name="Colorful Grid Accent 1" w:semiHidden="0" w:uiPriority="73" w:unhideWhenUsed="0"/>
-    <w:lsdException w:name="Light Shading Accent 2" w:semiHidden="0" w:uiPriority="60" w:unhideWhenUsed="0"/>
-    <w:lsdException w:name="Light List Accent 2" w:semiHidden="0" w:uiPriority="61" w:unhideWhenUsed="0"/>
-    <w:lsdException w:name="Light Grid Accent 2" w:semiHidden="0" w:uiPriority="62" w:unhideWhenUsed="0"/>
-    <w:lsdException w:name="Medium Shading 1 Accent 2" w:semiHidden="0" w:uiPriority="63" w:unhideWhenUsed="0"/>
-    <w:lsdException w:name="Medium Shading 2 Accent 2" w:semiHidden="0" w:uiPriority="64" w:unhideWhenUsed="0"/>
-    <w:lsdException w:name="Medium List 1 Accent 2" w:semiHidden="0" w:uiPriority="65" w:unhideWhenUsed="0"/>
-    <w:lsdException w:name="Medium List 2 Accent 2" w:semiHidden="0" w:uiPriority="66" w:unhideWhenUsed="0"/>
-    <w:lsdException w:name="Medium Grid 1 Accent 2" w:semiHidden="0" w:uiPriority="67" w:unhideWhenUsed="0"/>
-    <w:lsdException w:name="Medium Grid 2 Accent 2" w:semiHidden="0" w:uiPriority="68" w:unhideWhenUsed="0"/>
-    <w:lsdException w:name="Medium Grid 3 Accent 2" w:semiHidden="0" w:uiPriority="69" w:unhideWhenUsed="0"/>
-    <w:lsdException w:name="Dark List Accent 2" w:semiHidden="0" w:uiPriority="70" w:unhideWhenUsed="0"/>
-    <w:lsdException w:name="Colorful Shading Accent 2" w:semiHidden="0" w:uiPriority="71" w:unhideWhenUsed="0"/>
-    <w:lsdException w:name="Colorful List Accent 2" w:semiHidden="0" w:uiPriority="72" w:unhideWhenUsed="0"/>
-    <w:lsdException w:name="Colorful Grid Accent 2" w:semiHidden="0" w:uiPriority="73" w:unhideWhenUsed="0"/>
-    <w:lsdException w:name="Light Shading Accent 3" w:semiHidden="0" w:uiPriority="60" w:unhideWhenUsed="0"/>
-    <w:lsdException w:name="Light List Accent 3" w:semiHidden="0" w:uiPriority="61" w:unhideWhenUsed="0"/>
-    <w:lsdException w:name="Light Grid Accent 3" w:semiHidden="0" w:uiPriority="62" w:unhideWhenUsed="0"/>
-    <w:lsdException w:name="Medium Shading 1 Accent 3" w:semiHidden="0" w:uiPriority="63" w:unhideWhenUsed="0"/>
-    <w:lsdException w:name="Medium Shading 2 Accent 3" w:semiHidden="0" w:uiPriority="64" w:unhideWhenUsed="0"/>
-    <w:lsdException w:name="Medium List 1 Accent 3" w:semiHidden="0" w:uiPriority="65" w:unhideWhenUsed="0"/>
-    <w:lsdException w:name="Medium List 2 Accent 3" w:semiHidden="0" w:uiPriority="66" w:unhideWhenUsed="0"/>
-    <w:lsdException w:name="Medium Grid 1 Accent 3" w:semiHidden="0" w:uiPriority="67" w:unhideWhenUsed="0"/>
-    <w:lsdException w:name="Medium Grid 2 Accent 3" w:semiHidden="0" w:uiPriority="68" w:unhideWhenUsed="0"/>
-    <w:lsdException w:name="Medium Grid 3 Accent 3" w:semiHidden="0" w:uiPriority="69" w:unhideWhenUsed="0"/>
-    <w:lsdException w:name="Dark List Accent 3" w:semiHidden="0" w:uiPriority="70" w:unhideWhenUsed="0"/>
-    <w:lsdException w:name="Colorful Shading Accent 3" w:semiHidden="0" w:uiPriority="71" w:unhideWhenUsed="0"/>
-    <w:lsdException w:name="Colorful List Accent 3" w:semiHidden="0" w:uiPriority="72" w:unhideWhenUsed="0"/>
-    <w:lsdException w:name="Colorful Grid Accent 3" w:semiHidden="0" w:uiPriority="73" w:unhideWhenUsed="0"/>
-    <w:lsdException w:name="Light Shading Accent 4" w:semiHidden="0" w:uiPriority="60" w:unhideWhenUsed="0"/>
-    <w:lsdException w:name="Light List Accent 4" w:semiHidden="0" w:uiPriority="61" w:unhideWhenUsed="0"/>
-    <w:lsdException w:name="Light Grid Accent 4" w:semiHidden="0" w:uiPriority="62" w:unhideWhenUsed="0"/>
-    <w:lsdException w:name="Medium Shading 1 Accent 4" w:semiHidden="0" w:uiPriority="63" w:unhideWhenUsed="0"/>
-    <w:lsdException w:name="Medium Shading 2 Accent 4" w:semiHidden="0" w:uiPriority="64" w:unhideWhenUsed="0"/>
-    <w:lsdException w:name="Medium List 1 Accent 4" w:semiHidden="0" w:uiPriority="65" w:unhideWhenUsed="0"/>
-    <w:lsdException w:name="Medium List 2 Accent 4" w:semiHidden="0" w:uiPriority="66" w:unhideWhenUsed="0"/>
-    <w:lsdException w:name="Medium Grid 1 Accent 4" w:semiHidden="0" w:uiPriority="67" w:unhideWhenUsed="0"/>
-    <w:lsdException w:name="Medium Grid 2 Accent 4" w:semiHidden="0" w:uiPriority="68" w:unhideWhenUsed="0"/>
-    <w:lsdException w:name="Medium Grid 3 Accent 4" w:semiHidden="0" w:uiPriority="69" w:unhideWhenUsed="0"/>
-    <w:lsdException w:name="Dark List Accent 4" w:semiHidden="0" w:uiPriority="70" w:unhideWhenUsed="0"/>
-    <w:lsdException w:name="Colorful Shading Accent 4" w:semiHidden="0" w:uiPriority="71" w:unhideWhenUsed="0"/>
-    <w:lsdException w:name="Colorful List Accent 4" w:semiHidden="0" w:uiPriority="72" w:unhideWhenUsed="0"/>
-    <w:lsdException w:name="Colorful Grid Accent 4" w:semiHidden="0" w:uiPriority="73" w:unhideWhenUsed="0"/>
-    <w:lsdException w:name="Light Shading Accent 5" w:semiHidden="0" w:uiPriority="60" w:unhideWhenUsed="0"/>
-    <w:lsdException w:name="Light List Accent 5" w:semiHidden="0" w:uiPriority="61" w:unhideWhenUsed="0"/>
-    <w:lsdException w:name="Light Grid Accent 5" w:semiHidden="0" w:uiPriority="62" w:unhideWhenUsed="0"/>
-    <w:lsdException w:name="Medium Shading 1 Accent 5" w:semiHidden="0" w:uiPriority="63" w:unhideWhenUsed="0"/>
-    <w:lsdException w:name="Medium Shading 2 Accent 5" w:semiHidden="0" w:uiPriority="64" w:unhideWhenUsed="0"/>
-    <w:lsdException w:name="Medium List 1 Accent 5" w:semiHidden="0" w:uiPriority="65" w:unhideWhenUsed="0"/>
-    <w:lsdException w:name="Medium List 2 Accent 5" w:semiHidden="0" w:uiPriority="66" w:unhideWhenUsed="0"/>
-    <w:lsdException w:name="Medium Grid 1 Accent 5" w:semiHidden="0" w:uiPriority="67" w:unhideWhenUsed="0"/>
-    <w:lsdException w:name="Medium Grid 2 Accent 5" w:semiHidden="0" w:uiPriority="68" w:unhideWhenUsed="0"/>
-    <w:lsdException w:name="Medium Grid 3 Accent 5" w:semiHidden="0" w:uiPriority="69" w:unhideWhenUsed="0"/>
-    <w:lsdException w:name="Dark List Accent 5" w:semiHidden="0" w:uiPriority="70" w:unhideWhenUsed="0"/>
-    <w:lsdException w:name="Colorful Shading Accent 5" w:semiHidden="0" w:uiPriority="71" w:unhideWhenUsed="0"/>
-    <w:lsdException w:name="Colorful List Accent 5" w:semiHidden="0" w:uiPriority="72" w:unhideWhenUsed="0"/>
-    <w:lsdException w:name="Colorful Grid Accent 5" w:semiHidden="0" w:uiPriority="73" w:unhideWhenUsed="0"/>
-    <w:lsdException w:name="Light Shading Accent 6" w:semiHidden="0" w:uiPriority="60" w:unhideWhenUsed="0"/>
-    <w:lsdException w:name="Light List Accent 6" w:semiHidden="0" w:uiPriority="61" w:unhideWhenUsed="0"/>
-    <w:lsdException w:name="Light Grid Accent 6" w:semiHidden="0" w:uiPriority="62" w:unhideWhenUsed="0"/>
-    <w:lsdException w:name="Medium Shading 1 Accent 6" w:semiHidden="0" w:uiPriority="63" w:unhideWhenUsed="0"/>
-    <w:lsdException w:name="Medium Shading 2 Accent 6" w:semiHidden="0" w:uiPriority="64" w:unhideWhenUsed="0"/>
-    <w:lsdException w:name="Medium List 1 Accent 6" w:semiHidden="0" w:uiPriority="65" w:unhideWhenUsed="0"/>
-    <w:lsdException w:name="Medium List 2 Accent 6" w:semiHidden="0" w:uiPriority="66" w:unhideWhenUsed="0"/>
-    <w:lsdException w:name="Medium Grid 1 Accent 6" w:semiHidden="0" w:uiPriority="67" w:unhideWhenUsed="0"/>
-    <w:lsdException w:name="Medium Grid 2 Accent 6" w:semiHidden="0" w:uiPriority="68" w:unhideWhenUsed="0"/>
-    <w:lsdException w:name="Medium Grid 3 Accent 6" w:semiHidden="0" w:uiPriority="69" w:unhideWhenUsed="0"/>
-    <w:lsdException w:name="Dark List Accent 6" w:semiHidden="0" w:uiPriority="70" w:unhideWhenUsed="0"/>
-    <w:lsdException w:name="Colorful Shading Accent 6" w:semiHidden="0" w:uiPriority="71" w:unhideWhenUsed="0"/>
-    <w:lsdException w:name="Colorful List Accent 6" w:semiHidden="0" w:uiPriority="72" w:unhideWhenUsed="0"/>
-    <w:lsdException w:name="Colorful Grid Accent 6" w:semiHidden="0" w:uiPriority="73" w:unhideWhenUsed="0"/>
-    <w:lsdException w:name="Subtle Emphasis" w:semiHidden="0" w:uiPriority="19" w:unhideWhenUsed="0" w:qFormat="1"/>
-    <w:lsdException w:name="Intense Emphasis" w:semiHidden="0" w:uiPriority="21" w:unhideWhenUsed="0" w:qFormat="1"/>
-    <w:lsdException w:name="Subtle Reference" w:semiHidden="0" w:uiPriority="31" w:unhideWhenUsed="0" w:qFormat="1"/>
-    <w:lsdException w:name="Intense Reference" w:semiHidden="0" w:uiPriority="32" w:unhideWhenUsed="0" w:qFormat="1"/>
-    <w:lsdException w:name="Book Title" w:semiHidden="0" w:uiPriority="33" w:unhideWhenUsed="0" w:qFormat="1"/>
-    <w:lsdException w:name="Bibliography" w:uiPriority="37"/>
-    <w:lsdException w:name="TOC Heading" w:uiPriority="39" w:qFormat="1"/>
-  </w:latentStyles>
-  <w:style w:type="paragraph" w:default="1" w:styleId="Normal">
-    <w:name w:val="Normal"/>
-    <w:qFormat/>
-  </w:style>
-  <w:style w:type="character" w:default="1" w:styleId="DefaultParagraphFont">
-    <w:name w:val="Default Paragraph Font"/>
-    <w:uiPriority w:val="1"/>
-    <w:semiHidden/>
-    <w:unhideWhenUsed/>
-  </w:style>
-  <w:style w:type="table" w:default="1" w:styleId="TableNormal">
-    <w:name w:val="Normal Table"/>
-    <w:uiPriority w:val="99"/>
-    <w:semiHidden/>
-    <w:unhideWhenUsed/>
-    <w:tblPr>
-      <w:tblInd w:w="0" w:type="dxa"/>
-      <w:tblCellMar>
-        <w:top w:w="0" w:type="dxa"/>
-        <w:left w:w="108" w:type="dxa"/>
-        <w:bottom w:w="0" w:type="dxa"/>
-        <w:right w:w="108" w:type="dxa"/>
-      </w:tblCellMar>
-    </w:tblPr>
-  </w:style>
-  <w:style w:type="numbering" w:default="1" w:styleId="NoList">
-    <w:name w:val="No List"/>
-    <w:uiPriority w:val="99"/>
-    <w:semiHidden/>
-    <w:unhideWhenUsed/>
-  </w:style>
-  <w:style w:type="paragraph" w:customStyle="1" w:styleId="256DBD2529814C7F940F79D24B1CCF41">
-    <w:name w:val="256DBD2529814C7F940F79D24B1CCF41"/>
-    <w:rsid w:val="00C123F3"/>
-  </w:style>
-</w:styles>
-</file>
-
-<file path=word/glossary/stylesWithEffects.xml><?xml version="1.0" encoding="utf-8"?>
-<w:styles xmlns:wpc="http://schemas.microsoft.com/office/word/2010/wordprocessingCanvas" xmlns:mc="http://schemas.openxmlformats.org/markup-compatibility/2006" xmlns:o="urn:schemas-microsoft-com:office:office" xmlns:r="http://schemas.openxmlformats.org/officeDocument/2006/relationships" xmlns:m="http://schemas.openxmlformats.org/officeDocument/2006/math" xmlns:v="urn:schemas-microsoft-com:vml" xmlns:wp14="http://schemas.microsoft.com/office/word/2010/wordprocessingDrawing" xmlns:wp="http://schemas.openxmlformats.org/drawingml/2006/wordprocessingDrawing" xmlns:w10="urn:schemas-microsoft-com:office:word" xmlns:w="http://schemas.openxmlformats.org/wordprocessingml/2006/main" xmlns:w14="http://schemas.microsoft.com/office/word/2010/wordml" xmlns:wpg="http://schemas.microsoft.com/office/word/2010/wordprocessingGroup" xmlns:wpi="http://schemas.microsoft.com/office/word/2010/wordprocessingInk" xmlns:wne="http://schemas.microsoft.com/office/word/2006/wordml" xmlns:wps="http://schemas.microsoft.com/office/word/2010/wordprocessingShape" mc:Ignorable="w14 wp14">
-  <w:docDefaults>
-    <w:rPrDefault>
-      <w:rPr>
-        <w:rFonts w:asciiTheme="minorHAnsi" w:eastAsiaTheme="minorEastAsia" w:hAnsiTheme="minorHAnsi" w:cstheme="minorBidi"/>
-        <w:sz w:val="22"/>
-        <w:szCs w:val="22"/>
-        <w:lang w:val="en-GB" w:eastAsia="en-GB" w:bidi="ar-SA"/>
-      </w:rPr>
-    </w:rPrDefault>
-    <w:pPrDefault>
-      <w:pPr>
-        <w:spacing w:after="200" w:line="276" w:lineRule="auto"/>
-      </w:pPr>
-    </w:pPrDefault>
-  </w:docDefaults>
-  <w:latentStyles w:defLockedState="0" w:defUIPriority="99" w:defSemiHidden="1" w:defUnhideWhenUsed="1" w:defQFormat="0" w:count="267">
-    <w:lsdException w:name="Normal" w:semiHidden="0" w:uiPriority="0" w:unhideWhenUsed="0" w:qFormat="1"/>
-    <w:lsdException w:name="heading 1" w:semiHidden="0" w:uiPriority="9" w:unhideWhenUsed="0" w:qFormat="1"/>
-    <w:lsdException w:name="heading 2" w:uiPriority="9" w:qFormat="1"/>
-    <w:lsdException w:name="heading 3" w:uiPriority="9" w:qFormat="1"/>
-    <w:lsdException w:name="heading 4" w:uiPriority="9" w:qFormat="1"/>
-    <w:lsdException w:name="heading 5" w:uiPriority="9" w:qFormat="1"/>
-    <w:lsdException w:name="heading 6" w:uiPriority="9" w:qFormat="1"/>
-    <w:lsdException w:name="heading 7" w:uiPriority="9" w:qFormat="1"/>
-    <w:lsdException w:name="heading 8" w:uiPriority="9" w:qFormat="1"/>
-    <w:lsdException w:name="heading 9" w:uiPriority="9" w:qFormat="1"/>
-    <w:lsdException w:name="toc 1" w:uiPriority="39"/>
-    <w:lsdException w:name="toc 2" w:uiPriority="39"/>
-    <w:lsdException w:name="toc 3" w:uiPriority="39"/>
-    <w:lsdException w:name="toc 4" w:uiPriority="39"/>
-    <w:lsdException w:name="toc 5" w:uiPriority="39"/>
-    <w:lsdException w:name="toc 6" w:uiPriority="39"/>
-    <w:lsdException w:name="toc 7" w:uiPriority="39"/>
-    <w:lsdException w:name="toc 8" w:uiPriority="39"/>
-    <w:lsdException w:name="toc 9" w:uiPriority="39"/>
-    <w:lsdException w:name="caption" w:uiPriority="35" w:qFormat="1"/>
-    <w:lsdException w:name="Title" w:semiHidden="0" w:uiPriority="10" w:unhideWhenUsed="0" w:qFormat="1"/>
-    <w:lsdException w:name="Default Paragraph Font" w:uiPriority="1"/>
-    <w:lsdException w:name="Subtitle" w:semiHidden="0" w:uiPriority="11" w:unhideWhenUsed="0" w:qFormat="1"/>
-    <w:lsdException w:name="Strong" w:semiHidden="0" w:uiPriority="22" w:unhideWhenUsed="0" w:qFormat="1"/>
-    <w:lsdException w:name="Emphasis" w:semiHidden="0" w:uiPriority="20" w:unhideWhenUsed="0" w:qFormat="1"/>
-    <w:lsdException w:name="Table Grid" w:semiHidden="0" w:uiPriority="59" w:unhideWhenUsed="0"/>
-    <w:lsdException w:name="Placeholder Text" w:unhideWhenUsed="0"/>
-    <w:lsdException w:name="No Spacing" w:semiHidden="0" w:uiPriority="1" w:unhideWhenUsed="0" w:qFormat="1"/>
-    <w:lsdException w:name="Light Shading" w:semiHidden="0" w:uiPriority="60" w:unhideWhenUsed="0"/>
-    <w:lsdException w:name="Light List" w:semiHidden="0" w:uiPriority="61" w:unhideWhenUsed="0"/>
-    <w:lsdException w:name="Light Grid" w:semiHidden="0" w:uiPriority="62" w:unhideWhenUsed="0"/>
-    <w:lsdException w:name="Medium Shading 1" w:semiHidden="0" w:uiPriority="63" w:unhideWhenUsed="0"/>
-    <w:lsdException w:name="Medium Shading 2" w:semiHidden="0" w:uiPriority="64" w:unhideWhenUsed="0"/>
-    <w:lsdException w:name="Medium List 1" w:semiHidden="0" w:uiPriority="65" w:unhideWhenUsed="0"/>
-    <w:lsdException w:name="Medium List 2" w:semiHidden="0" w:uiPriority="66" w:unhideWhenUsed="0"/>
-    <w:lsdException w:name="Medium Grid 1" w:semiHidden="0" w:uiPriority="67" w:unhideWhenUsed="0"/>
-    <w:lsdException w:name="Medium Grid 2" w:semiHidden="0" w:uiPriority="68" w:unhideWhenUsed="0"/>
-    <w:lsdException w:name="Medium Grid 3" w:semiHidden="0" w:uiPriority="69" w:unhideWhenUsed="0"/>
-    <w:lsdException w:name="Dark List" w:semiHidden="0" w:uiPriority="70" w:unhideWhenUsed="0"/>
-    <w:lsdException w:name="Colorful Shading" w:semiHidden="0" w:uiPriority="71" w:unhideWhenUsed="0"/>
-    <w:lsdException w:name="Colorful List" w:semiHidden="0" w:uiPriority="72" w:unhideWhenUsed="0"/>
-    <w:lsdException w:name="Colorful Grid" w:semiHidden="0" w:uiPriority="73" w:unhideWhenUsed="0"/>
-    <w:lsdException w:name="Light Shading Accent 1" w:semiHidden="0" w:uiPriority="60" w:unhideWhenUsed="0"/>
-    <w:lsdException w:name="Light List Accent 1" w:semiHidden="0" w:uiPriority="61" w:unhideWhenUsed="0"/>
-    <w:lsdException w:name="Light Grid Accent 1" w:semiHidden="0" w:uiPriority="62" w:unhideWhenUsed="0"/>
-    <w:lsdException w:name="Medium Shading 1 Accent 1" w:semiHidden="0" w:uiPriority="63" w:unhideWhenUsed="0"/>
-    <w:lsdException w:name="Medium Shading 2 Accent 1" w:semiHidden="0" w:uiPriority="64" w:unhideWhenUsed="0"/>
-    <w:lsdException w:name="Medium List 1 Accent 1" w:semiHidden="0" w:uiPriority="65" w:unhideWhenUsed="0"/>
-    <w:lsdException w:name="Revision" w:unhideWhenUsed="0"/>
-    <w:lsdException w:name="List Paragraph" w:semiHidden="0" w:uiPriority="34" w:unhideWhenUsed="0" w:qFormat="1"/>
-    <w:lsdException w:name="Quote" w:semiHidden="0" w:uiPriority="29" w:unhideWhenUsed="0" w:qFormat="1"/>
-    <w:lsdException w:name="Intense Quote" w:semiHidden="0" w:uiPriority="30" w:unhideWhenUsed="0" w:qFormat="1"/>
-    <w:lsdException w:name="Medium List 2 Accent 1" w:semiHidden="0" w:uiPriority="66" w:unhideWhenUsed="0"/>
-    <w:lsdException w:name="Medium Grid 1 Accent 1" w:semiHidden="0" w:uiPriority="67" w:unhideWhenUsed="0"/>
-    <w:lsdException w:name="Medium Grid 2 Accent 1" w:semiHidden="0" w:uiPriority="68" w:unhideWhenUsed="0"/>
-    <w:lsdException w:name="Medium Grid 3 Accent 1" w:semiHidden="0" w:uiPriority="69" w:unhideWhenUsed="0"/>
-    <w:lsdException w:name="Dark List Accent 1" w:semiHidden="0" w:uiPriority="70" w:unhideWhenUsed="0"/>
-    <w:lsdException w:name="Colorful Shading Accent 1" w:semiHidden="0" w:uiPriority="71" w:unhideWhenUsed="0"/>
-    <w:lsdException w:name="Colorful List Accent 1" w:semiHidden="0" w:uiPriority="72" w:unhideWhenUsed="0"/>
-    <w:lsdException w:name="Colorful Grid Accent 1" w:semiHidden="0" w:uiPriority="73" w:unhideWhenUsed="0"/>
-    <w:lsdException w:name="Light Shading Accent 2" w:semiHidden="0" w:uiPriority="60" w:unhideWhenUsed="0"/>
-    <w:lsdException w:name="Light List Accent 2" w:semiHidden="0" w:uiPriority="61" w:unhideWhenUsed="0"/>
-    <w:lsdException w:name="Light Grid Accent 2" w:semiHidden="0" w:uiPriority="62" w:unhideWhenUsed="0"/>
-    <w:lsdException w:name="Medium Shading 1 Accent 2" w:semiHidden="0" w:uiPriority="63" w:unhideWhenUsed="0"/>
-    <w:lsdException w:name="Medium Shading 2 Accent 2" w:semiHidden="0" w:uiPriority="64" w:unhideWhenUsed="0"/>
-    <w:lsdException w:name="Medium List 1 Accent 2" w:semiHidden="0" w:uiPriority="65" w:unhideWhenUsed="0"/>
-    <w:lsdException w:name="Medium List 2 Accent 2" w:semiHidden="0" w:uiPriority="66" w:unhideWhenUsed="0"/>
-    <w:lsdException w:name="Medium Grid 1 Accent 2" w:semiHidden="0" w:uiPriority="67" w:unhideWhenUsed="0"/>
-    <w:lsdException w:name="Medium Grid 2 Accent 2" w:semiHidden="0" w:uiPriority="68" w:unhideWhenUsed="0"/>
-    <w:lsdException w:name="Medium Grid 3 Accent 2" w:semiHidden="0" w:uiPriority="69" w:unhideWhenUsed="0"/>
-    <w:lsdException w:name="Dark List Accent 2" w:semiHidden="0" w:uiPriority="70" w:unhideWhenUsed="0"/>
-    <w:lsdException w:name="Colorful Shading Accent 2" w:semiHidden="0" w:uiPriority="71" w:unhideWhenUsed="0"/>
-    <w:lsdException w:name="Colorful List Accent 2" w:semiHidden="0" w:uiPriority="72" w:unhideWhenUsed="0"/>
-    <w:lsdException w:name="Colorful Grid Accent 2" w:semiHidden="0" w:uiPriority="73" w:unhideWhenUsed="0"/>
-    <w:lsdException w:name="Light Shading Accent 3" w:semiHidden="0" w:uiPriority="60" w:unhideWhenUsed="0"/>
-    <w:lsdException w:name="Light List Accent 3" w:semiHidden="0" w:uiPriority="61" w:unhideWhenUsed="0"/>
-    <w:lsdException w:name="Light Grid Accent 3" w:semiHidden="0" w:uiPriority="62" w:unhideWhenUsed="0"/>
-    <w:lsdException w:name="Medium Shading 1 Accent 3" w:semiHidden="0" w:uiPriority="63" w:unhideWhenUsed="0"/>
-    <w:lsdException w:name="Medium Shading 2 Accent 3" w:semiHidden="0" w:uiPriority="64" w:unhideWhenUsed="0"/>
-    <w:lsdException w:name="Medium List 1 Accent 3" w:semiHidden="0" w:uiPriority="65" w:unhideWhenUsed="0"/>
-    <w:lsdException w:name="Medium List 2 Accent 3" w:semiHidden="0" w:uiPriority="66" w:unhideWhenUsed="0"/>
-    <w:lsdException w:name="Medium Grid 1 Accent 3" w:semiHidden="0" w:uiPriority="67" w:unhideWhenUsed="0"/>
-    <w:lsdException w:name="Medium Grid 2 Accent 3" w:semiHidden="0" w:uiPriority="68" w:unhideWhenUsed="0"/>
-    <w:lsdException w:name="Medium Grid 3 Accent 3" w:semiHidden="0" w:uiPriority="69" w:unhideWhenUsed="0"/>
-    <w:lsdException w:name="Dark List Accent 3" w:semiHidden="0" w:uiPriority="70" w:unhideWhenUsed="0"/>
-    <w:lsdException w:name="Colorful Shading Accent 3" w:semiHidden="0" w:uiPriority="71" w:unhideWhenUsed="0"/>
-    <w:lsdException w:name="Colorful List Accent 3" w:semiHidden="0" w:uiPriority="72" w:unhideWhenUsed="0"/>
-    <w:lsdException w:name="Colorful Grid Accent 3" w:semiHidden="0" w:uiPriority="73" w:unhideWhenUsed="0"/>
-    <w:lsdException w:name="Light Shading Accent 4" w:semiHidden="0" w:uiPriority="60" w:unhideWhenUsed="0"/>
-    <w:lsdException w:name="Light List Accent 4" w:semiHidden="0" w:uiPriority="61" w:unhideWhenUsed="0"/>
-    <w:lsdException w:name="Light Grid Accent 4" w:semiHidden="0" w:uiPriority="62" w:unhideWhenUsed="0"/>
-    <w:lsdException w:name="Medium Shading 1 Accent 4" w:semiHidden="0" w:uiPriority="63" w:unhideWhenUsed="0"/>
-    <w:lsdException w:name="Medium Shading 2 Accent 4" w:semiHidden="0" w:uiPriority="64" w:unhideWhenUsed="0"/>
-    <w:lsdException w:name="Medium List 1 Accent 4" w:semiHidden="0" w:uiPriority="65" w:unhideWhenUsed="0"/>
-    <w:lsdException w:name="Medium List 2 Accent 4" w:semiHidden="0" w:uiPriority="66" w:unhideWhenUsed="0"/>
-    <w:lsdException w:name="Medium Grid 1 Accent 4" w:semiHidden="0" w:uiPriority="67" w:unhideWhenUsed="0"/>
-    <w:lsdException w:name="Medium Grid 2 Accent 4" w:semiHidden="0" w:uiPriority="68" w:unhideWhenUsed="0"/>
-    <w:lsdException w:name="Medium Grid 3 Accent 4" w:semiHidden="0" w:uiPriority="69" w:unhideWhenUsed="0"/>
-    <w:lsdException w:name="Dark List Accent 4" w:semiHidden="0" w:uiPriority="70" w:unhideWhenUsed="0"/>
-    <w:lsdException w:name="Colorful Shading Accent 4" w:semiHidden="0" w:uiPriority="71" w:unhideWhenUsed="0"/>
-    <w:lsdException w:name="Colorful List Accent 4" w:semiHidden="0" w:uiPriority="72" w:unhideWhenUsed="0"/>
-    <w:lsdException w:name="Colorful Grid Accent 4" w:semiHidden="0" w:uiPriority="73" w:unhideWhenUsed="0"/>
-    <w:lsdException w:name="Light Shading Accent 5" w:semiHidden="0" w:uiPriority="60" w:unhideWhenUsed="0"/>
-    <w:lsdException w:name="Light List Accent 5" w:semiHidden="0" w:uiPriority="61" w:unhideWhenUsed="0"/>
-    <w:lsdException w:name="Light Grid Accent 5" w:semiHidden="0" w:uiPriority="62" w:unhideWhenUsed="0"/>
-    <w:lsdException w:name="Medium Shading 1 Accent 5" w:semiHidden="0" w:uiPriority="63" w:unhideWhenUsed="0"/>
-    <w:lsdException w:name="Medium Shading 2 Accent 5" w:semiHidden="0" w:uiPriority="64" w:unhideWhenUsed="0"/>
-    <w:lsdException w:name="Medium List 1 Accent 5" w:semiHidden="0" w:uiPriority="65" w:unhideWhenUsed="0"/>
-    <w:lsdException w:name="Medium List 2 Accent 5" w:semiHidden="0" w:uiPriority="66" w:unhideWhenUsed="0"/>
-    <w:lsdException w:name="Medium Grid 1 Accent 5" w:semiHidden="0" w:uiPriority="67" w:unhideWhenUsed="0"/>
-    <w:lsdException w:name="Medium Grid 2 Accent 5" w:semiHidden="0" w:uiPriority="68" w:unhideWhenUsed="0"/>
-    <w:lsdException w:name="Medium Grid 3 Accent 5" w:semiHidden="0" w:uiPriority="69" w:unhideWhenUsed="0"/>
-    <w:lsdException w:name="Dark List Accent 5" w:semiHidden="0" w:uiPriority="70" w:unhideWhenUsed="0"/>
-    <w:lsdException w:name="Colorful Shading Accent 5" w:semiHidden="0" w:uiPriority="71" w:unhideWhenUsed="0"/>
-    <w:lsdException w:name="Colorful List Accent 5" w:semiHidden="0" w:uiPriority="72" w:unhideWhenUsed="0"/>
-    <w:lsdException w:name="Colorful Grid Accent 5" w:semiHidden="0" w:uiPriority="73" w:unhideWhenUsed="0"/>
-    <w:lsdException w:name="Light Shading Accent 6" w:semiHidden="0" w:uiPriority="60" w:unhideWhenUsed="0"/>
-    <w:lsdException w:name="Light List Accent 6" w:semiHidden="0" w:uiPriority="61" w:unhideWhenUsed="0"/>
-    <w:lsdException w:name="Light Grid Accent 6" w:semiHidden="0" w:uiPriority="62" w:unhideWhenUsed="0"/>
-    <w:lsdException w:name="Medium Shading 1 Accent 6" w:semiHidden="0" w:uiPriority="63" w:unhideWhenUsed="0"/>
-    <w:lsdException w:name="Medium Shading 2 Accent 6" w:semiHidden="0" w:uiPriority="64" w:unhideWhenUsed="0"/>
-    <w:lsdException w:name="Medium List 1 Accent 6" w:semiHidden="0" w:uiPriority="65" w:unhideWhenUsed="0"/>
-    <w:lsdException w:name="Medium List 2 Accent 6" w:semiHidden="0" w:uiPriority="66" w:unhideWhenUsed="0"/>
-    <w:lsdException w:name="Medium Grid 1 Accent 6" w:semiHidden="0" w:uiPriority="67" w:unhideWhenUsed="0"/>
-    <w:lsdException w:name="Medium Grid 2 Accent 6" w:semiHidden="0" w:uiPriority="68" w:unhideWhenUsed="0"/>
-    <w:lsdException w:name="Medium Grid 3 Accent 6" w:semiHidden="0" w:uiPriority="69" w:unhideWhenUsed="0"/>
-    <w:lsdException w:name="Dark List Accent 6" w:semiHidden="0" w:uiPriority="70" w:unhideWhenUsed="0"/>
-    <w:lsdException w:name="Colorful Shading Accent 6" w:semiHidden="0" w:uiPriority="71" w:unhideWhenUsed="0"/>
-    <w:lsdException w:name="Colorful List Accent 6" w:semiHidden="0" w:uiPriority="72" w:unhideWhenUsed="0"/>
-    <w:lsdException w:name="Colorful Grid Accent 6" w:semiHidden="0" w:uiPriority="73" w:unhideWhenUsed="0"/>
-    <w:lsdException w:name="Subtle Emphasis" w:semiHidden="0" w:uiPriority="19" w:unhideWhenUsed="0" w:qFormat="1"/>
-    <w:lsdException w:name="Intense Emphasis" w:semiHidden="0" w:uiPriority="21" w:unhideWhenUsed="0" w:qFormat="1"/>
-    <w:lsdException w:name="Subtle Reference" w:semiHidden="0" w:uiPriority="31" w:unhideWhenUsed="0" w:qFormat="1"/>
-    <w:lsdException w:name="Intense Reference" w:semiHidden="0" w:uiPriority="32" w:unhideWhenUsed="0" w:qFormat="1"/>
-    <w:lsdException w:name="Book Title" w:semiHidden="0" w:uiPriority="33" w:unhideWhenUsed="0" w:qFormat="1"/>
-    <w:lsdException w:name="Bibliography" w:uiPriority="37"/>
-    <w:lsdException w:name="TOC Heading" w:uiPriority="39" w:qFormat="1"/>
-  </w:latentStyles>
-  <w:style w:type="paragraph" w:default="1" w:styleId="Normal">
-    <w:name w:val="Normal"/>
-    <w:qFormat/>
-  </w:style>
-  <w:style w:type="character" w:default="1" w:styleId="DefaultParagraphFont">
-    <w:name w:val="Default Paragraph Font"/>
-    <w:uiPriority w:val="1"/>
-    <w:semiHidden/>
-    <w:unhideWhenUsed/>
-  </w:style>
-  <w:style w:type="table" w:default="1" w:styleId="TableNormal">
-    <w:name w:val="Normal Table"/>
-    <w:uiPriority w:val="99"/>
-    <w:semiHidden/>
-    <w:unhideWhenUsed/>
-    <w:tblPr>
-      <w:tblInd w:w="0" w:type="dxa"/>
-      <w:tblCellMar>
-        <w:top w:w="0" w:type="dxa"/>
-        <w:left w:w="108" w:type="dxa"/>
-        <w:bottom w:w="0" w:type="dxa"/>
-        <w:right w:w="108" w:type="dxa"/>
-      </w:tblCellMar>
-    </w:tblPr>
-  </w:style>
-  <w:style w:type="numbering" w:default="1" w:styleId="NoList">
-    <w:name w:val="No List"/>
-    <w:uiPriority w:val="99"/>
-    <w:semiHidden/>
-    <w:unhideWhenUsed/>
-  </w:style>
-  <w:style w:type="paragraph" w:customStyle="1" w:styleId="256DBD2529814C7F940F79D24B1CCF41">
-    <w:name w:val="256DBD2529814C7F940F79D24B1CCF41"/>
-    <w:rsid w:val="00C123F3"/>
-  </w:style>
-</w:styles>
-</file>
-
-<file path=word/glossary/webSettings.xml><?xml version="1.0" encoding="utf-8"?>
-<w:webSettings xmlns:mc="http://schemas.openxmlformats.org/markup-compatibility/2006" xmlns:r="http://schemas.openxmlformats.org/officeDocument/2006/relationships" xmlns:w="http://schemas.openxmlformats.org/wordprocessingml/2006/main" xmlns:w14="http://schemas.microsoft.com/office/word/2010/wordml" mc:Ignorable="w14">
-  <w:optimizeForBrowser/>
-  <w:allowPNG/>
-</w:webSettings>
-</file>
-
 <file path=word/theme/theme1.xml><?xml version="1.0" encoding="utf-8"?>
 <a:theme xmlns:a="http://schemas.openxmlformats.org/drawingml/2006/main" name="Office Theme">
   <a:themeElements>
@@ -3411,7 +3135,7 @@
 </file>
 
 <file path=customXml/itemProps1.xml><?xml version="1.0" encoding="utf-8"?>
-<ds:datastoreItem xmlns:ds="http://schemas.openxmlformats.org/officeDocument/2006/customXml" ds:itemID="{3F17D4A6-E0B5-42C1-AADB-2C645FC600F1}">
+<ds:datastoreItem xmlns:ds="http://schemas.openxmlformats.org/officeDocument/2006/customXml" ds:itemID="{42FA980E-8C23-4BC6-918E-877721EB84FE}">
   <ds:schemaRefs>
     <ds:schemaRef ds:uri="http://schemas.openxmlformats.org/officeDocument/2006/bibliography"/>
   </ds:schemaRefs>

</xml_diff>